<commit_message>
Working on autocreating the short stat block for NPCs
</commit_message>
<xml_diff>
--- a/SupersNew/adventures/foes.docx
+++ b/SupersNew/adventures/foes.docx
@@ -4,7 +4,7 @@
   <w:body>
     <w:tbl>
       <w:tblPr>
-        <w:tblW w:w="7555" w:type="dxa"/>
+        <w:tblW w:w="9355" w:type="dxa"/>
         <w:tblBorders>
           <w:top w:val="single" w:sz="4" w:space="0" w:color="auto"/>
           <w:left w:val="single" w:sz="4" w:space="0" w:color="auto"/>
@@ -35,7 +35,7 @@
         <w:gridCol w:w="206"/>
         <w:gridCol w:w="283"/>
         <w:gridCol w:w="325"/>
-        <w:gridCol w:w="504"/>
+        <w:gridCol w:w="2304"/>
         <w:gridCol w:w="450"/>
       </w:tblGrid>
       <w:tr>
@@ -67,6 +67,8 @@
                 <w:szCs w:val="16"/>
               </w:rPr>
             </w:pPr>
+            <w:bookmarkStart w:id="0" w:name="_Hlk19004177"/>
+            <w:bookmarkStart w:id="1" w:name="_GoBack"/>
             <w:r>
               <w:rPr>
                 <w:rFonts w:asciiTheme="majorHAnsi" w:hAnsiTheme="majorHAnsi" w:cstheme="majorHAnsi"/>
@@ -84,10 +86,6 @@
         <w:tc>
           <w:tcPr>
             <w:tcW w:w="1080" w:type="dxa"/>
-            <w:tcBorders>
-              <w:bottom w:val="single" w:sz="4" w:space="0" w:color="auto"/>
-              <w:right w:val="nil"/>
-            </w:tcBorders>
             <w:shd w:val="clear" w:color="auto" w:fill="auto"/>
             <w:tcMar>
               <w:top w:w="55" w:type="dxa"/>
@@ -136,11 +134,6 @@
           <w:tcPr>
             <w:tcW w:w="1010" w:type="dxa"/>
             <w:gridSpan w:val="3"/>
-            <w:tcBorders>
-              <w:left w:val="nil"/>
-              <w:bottom w:val="single" w:sz="4" w:space="0" w:color="auto"/>
-              <w:right w:val="nil"/>
-            </w:tcBorders>
             <w:shd w:val="clear" w:color="auto" w:fill="auto"/>
           </w:tcPr>
           <w:p>
@@ -183,11 +176,6 @@
           <w:tcPr>
             <w:tcW w:w="814" w:type="dxa"/>
             <w:gridSpan w:val="2"/>
-            <w:tcBorders>
-              <w:left w:val="nil"/>
-              <w:bottom w:val="single" w:sz="4" w:space="0" w:color="auto"/>
-              <w:right w:val="nil"/>
-            </w:tcBorders>
             <w:shd w:val="clear" w:color="auto" w:fill="auto"/>
           </w:tcPr>
           <w:p>
@@ -230,11 +218,6 @@
           <w:tcPr>
             <w:tcW w:w="814" w:type="dxa"/>
             <w:gridSpan w:val="2"/>
-            <w:tcBorders>
-              <w:left w:val="nil"/>
-              <w:bottom w:val="single" w:sz="4" w:space="0" w:color="auto"/>
-              <w:right w:val="nil"/>
-            </w:tcBorders>
             <w:shd w:val="clear" w:color="auto" w:fill="auto"/>
           </w:tcPr>
           <w:p>
@@ -269,11 +252,6 @@
           <w:tcPr>
             <w:tcW w:w="814" w:type="dxa"/>
             <w:gridSpan w:val="2"/>
-            <w:tcBorders>
-              <w:left w:val="nil"/>
-              <w:bottom w:val="single" w:sz="4" w:space="0" w:color="auto"/>
-              <w:right w:val="nil"/>
-            </w:tcBorders>
             <w:shd w:val="clear" w:color="auto" w:fill="auto"/>
           </w:tcPr>
           <w:p>
@@ -316,11 +294,6 @@
           <w:tcPr>
             <w:tcW w:w="814" w:type="dxa"/>
             <w:gridSpan w:val="3"/>
-            <w:tcBorders>
-              <w:left w:val="nil"/>
-              <w:bottom w:val="single" w:sz="4" w:space="0" w:color="auto"/>
-              <w:right w:val="nil"/>
-            </w:tcBorders>
             <w:shd w:val="clear" w:color="auto" w:fill="auto"/>
           </w:tcPr>
           <w:p>
@@ -361,12 +334,8 @@
         </w:tc>
         <w:tc>
           <w:tcPr>
-            <w:tcW w:w="954" w:type="dxa"/>
+            <w:tcW w:w="2754" w:type="dxa"/>
             <w:gridSpan w:val="2"/>
-            <w:tcBorders>
-              <w:left w:val="nil"/>
-              <w:bottom w:val="single" w:sz="4" w:space="0" w:color="auto"/>
-            </w:tcBorders>
             <w:shd w:val="clear" w:color="auto" w:fill="auto"/>
           </w:tcPr>
           <w:p>
@@ -437,11 +406,6 @@
           <w:tcPr>
             <w:tcW w:w="1888" w:type="dxa"/>
             <w:gridSpan w:val="3"/>
-            <w:tcBorders>
-              <w:top w:val="single" w:sz="4" w:space="0" w:color="auto"/>
-              <w:bottom w:val="single" w:sz="4" w:space="0" w:color="auto"/>
-              <w:right w:val="nil"/>
-            </w:tcBorders>
             <w:shd w:val="clear" w:color="auto" w:fill="auto"/>
             <w:tcMar>
               <w:top w:w="55" w:type="dxa"/>
@@ -482,12 +446,6 @@
           <w:tcPr>
             <w:tcW w:w="1425" w:type="dxa"/>
             <w:gridSpan w:val="4"/>
-            <w:tcBorders>
-              <w:top w:val="single" w:sz="4" w:space="0" w:color="auto"/>
-              <w:left w:val="nil"/>
-              <w:bottom w:val="single" w:sz="4" w:space="0" w:color="auto"/>
-              <w:right w:val="nil"/>
-            </w:tcBorders>
             <w:shd w:val="clear" w:color="auto" w:fill="auto"/>
           </w:tcPr>
           <w:p>
@@ -530,12 +488,6 @@
           <w:tcPr>
             <w:tcW w:w="1425" w:type="dxa"/>
             <w:gridSpan w:val="4"/>
-            <w:tcBorders>
-              <w:top w:val="single" w:sz="4" w:space="0" w:color="auto"/>
-              <w:left w:val="nil"/>
-              <w:bottom w:val="single" w:sz="4" w:space="0" w:color="auto"/>
-              <w:right w:val="nil"/>
-            </w:tcBorders>
             <w:shd w:val="clear" w:color="auto" w:fill="auto"/>
           </w:tcPr>
           <w:p>
@@ -600,13 +552,8 @@
         </w:tc>
         <w:tc>
           <w:tcPr>
-            <w:tcW w:w="1562" w:type="dxa"/>
+            <w:tcW w:w="3362" w:type="dxa"/>
             <w:gridSpan w:val="4"/>
-            <w:tcBorders>
-              <w:top w:val="single" w:sz="4" w:space="0" w:color="auto"/>
-              <w:left w:val="nil"/>
-              <w:bottom w:val="single" w:sz="4" w:space="0" w:color="auto"/>
-            </w:tcBorders>
             <w:shd w:val="clear" w:color="auto" w:fill="auto"/>
           </w:tcPr>
           <w:p>
@@ -677,10 +624,6 @@
           <w:tcPr>
             <w:tcW w:w="1602" w:type="dxa"/>
             <w:gridSpan w:val="2"/>
-            <w:tcBorders>
-              <w:top w:val="single" w:sz="4" w:space="0" w:color="auto"/>
-              <w:right w:val="nil"/>
-            </w:tcBorders>
             <w:shd w:val="clear" w:color="auto" w:fill="auto"/>
             <w:tcMar>
               <w:top w:w="55" w:type="dxa"/>
@@ -724,11 +667,6 @@
           <w:tcPr>
             <w:tcW w:w="1139" w:type="dxa"/>
             <w:gridSpan w:val="3"/>
-            <w:tcBorders>
-              <w:top w:val="single" w:sz="4" w:space="0" w:color="auto"/>
-              <w:left w:val="nil"/>
-              <w:right w:val="nil"/>
-            </w:tcBorders>
             <w:shd w:val="clear" w:color="auto" w:fill="auto"/>
           </w:tcPr>
           <w:p>
@@ -766,11 +704,6 @@
           <w:tcPr>
             <w:tcW w:w="1141" w:type="dxa"/>
             <w:gridSpan w:val="4"/>
-            <w:tcBorders>
-              <w:top w:val="single" w:sz="4" w:space="0" w:color="auto"/>
-              <w:left w:val="nil"/>
-              <w:right w:val="nil"/>
-            </w:tcBorders>
             <w:shd w:val="clear" w:color="auto" w:fill="auto"/>
           </w:tcPr>
           <w:p>
@@ -808,11 +741,6 @@
           <w:tcPr>
             <w:tcW w:w="1139" w:type="dxa"/>
             <w:gridSpan w:val="3"/>
-            <w:tcBorders>
-              <w:top w:val="single" w:sz="4" w:space="0" w:color="auto"/>
-              <w:left w:val="nil"/>
-              <w:right w:val="nil"/>
-            </w:tcBorders>
             <w:shd w:val="clear" w:color="auto" w:fill="auto"/>
           </w:tcPr>
           <w:p>
@@ -848,12 +776,8 @@
         </w:tc>
         <w:tc>
           <w:tcPr>
-            <w:tcW w:w="1279" w:type="dxa"/>
+            <w:tcW w:w="3079" w:type="dxa"/>
             <w:gridSpan w:val="3"/>
-            <w:tcBorders>
-              <w:top w:val="single" w:sz="4" w:space="0" w:color="auto"/>
-              <w:left w:val="nil"/>
-            </w:tcBorders>
             <w:shd w:val="clear" w:color="auto" w:fill="auto"/>
           </w:tcPr>
           <w:p>
@@ -917,7 +841,7 @@
         </w:tc>
         <w:tc>
           <w:tcPr>
-            <w:tcW w:w="5850" w:type="dxa"/>
+            <w:tcW w:w="7650" w:type="dxa"/>
             <w:gridSpan w:val="14"/>
             <w:shd w:val="clear" w:color="auto" w:fill="auto"/>
             <w:tcMar>
@@ -1307,7 +1231,6 @@
                 <w:szCs w:val="16"/>
               </w:rPr>
             </w:pPr>
-            <w:bookmarkStart w:id="0" w:name="_GoBack"/>
             <w:r>
               <w:rPr>
                 <w:rFonts w:asciiTheme="majorHAnsi" w:hAnsiTheme="majorHAnsi" w:cstheme="majorHAnsi"/>
@@ -1323,16 +1246,7 @@
                 <w:sz w:val="18"/>
                 <w:szCs w:val="16"/>
               </w:rPr>
-              <w:t xml:space="preserve"> </w:t>
-            </w:r>
-            <w:bookmarkEnd w:id="0"/>
-            <w:r>
-              <w:rPr>
-                <w:rFonts w:asciiTheme="majorHAnsi" w:hAnsiTheme="majorHAnsi" w:cstheme="majorHAnsi"/>
-                <w:sz w:val="18"/>
-                <w:szCs w:val="16"/>
-              </w:rPr>
-              <w:t>– 1d4 TP to start battle</w:t>
+              <w:t xml:space="preserve"> – 1d4 TP to start battle</w:t>
             </w:r>
           </w:p>
           <w:p>
@@ -1521,6 +1435,1116 @@
               </w:rPr>
               <w:t>4B</w:t>
             </w:r>
+          </w:p>
+        </w:tc>
+      </w:tr>
+      <w:bookmarkEnd w:id="0"/>
+      <w:bookmarkEnd w:id="1"/>
+    </w:tbl>
+    <w:p/>
+    <w:tbl>
+      <w:tblPr>
+        <w:tblW w:w="7425" w:type="dxa"/>
+        <w:tblBorders>
+          <w:top w:val="single" w:sz="4" w:space="0" w:color="auto"/>
+          <w:left w:val="single" w:sz="4" w:space="0" w:color="auto"/>
+          <w:bottom w:val="single" w:sz="4" w:space="0" w:color="auto"/>
+          <w:right w:val="single" w:sz="4" w:space="0" w:color="auto"/>
+          <w:insideH w:val="single" w:sz="4" w:space="0" w:color="auto"/>
+          <w:insideV w:val="single" w:sz="4" w:space="0" w:color="auto"/>
+        </w:tblBorders>
+        <w:tblLayout w:type="fixed"/>
+        <w:tblCellMar>
+          <w:left w:w="10" w:type="dxa"/>
+          <w:right w:w="10" w:type="dxa"/>
+        </w:tblCellMar>
+        <w:tblLook w:val="04A0" w:firstRow="1" w:lastRow="0" w:firstColumn="1" w:lastColumn="0" w:noHBand="0" w:noVBand="1"/>
+      </w:tblPr>
+      <w:tblGrid>
+        <w:gridCol w:w="1257"/>
+        <w:gridCol w:w="1082"/>
+        <w:gridCol w:w="522"/>
+        <w:gridCol w:w="286"/>
+        <w:gridCol w:w="202"/>
+        <w:gridCol w:w="652"/>
+        <w:gridCol w:w="163"/>
+        <w:gridCol w:w="409"/>
+        <w:gridCol w:w="405"/>
+        <w:gridCol w:w="164"/>
+        <w:gridCol w:w="651"/>
+        <w:gridCol w:w="206"/>
+        <w:gridCol w:w="283"/>
+        <w:gridCol w:w="325"/>
+        <w:gridCol w:w="504"/>
+        <w:gridCol w:w="314"/>
+      </w:tblGrid>
+      <w:tr>
+        <w:trPr>
+          <w:trHeight w:val="278"/>
+        </w:trPr>
+        <w:tc>
+          <w:tcPr>
+            <w:tcW w:w="1255" w:type="dxa"/>
+            <w:vMerge w:val="restart"/>
+            <w:tcBorders>
+              <w:top w:val="single" w:sz="4" w:space="0" w:color="auto"/>
+              <w:left w:val="single" w:sz="4" w:space="0" w:color="auto"/>
+              <w:bottom w:val="single" w:sz="4" w:space="0" w:color="auto"/>
+              <w:right w:val="single" w:sz="4" w:space="0" w:color="auto"/>
+            </w:tcBorders>
+            <w:tcMar>
+              <w:top w:w="55" w:type="dxa"/>
+              <w:left w:w="55" w:type="dxa"/>
+              <w:bottom w:w="55" w:type="dxa"/>
+              <w:right w:w="55" w:type="dxa"/>
+            </w:tcMar>
+            <w:hideMark/>
+          </w:tcPr>
+          <w:p>
+            <w:pPr>
+              <w:pStyle w:val="Standard"/>
+              <w:spacing w:line="256" w:lineRule="auto"/>
+              <w:rPr>
+                <w:rFonts w:asciiTheme="majorHAnsi" w:hAnsiTheme="majorHAnsi" w:cstheme="majorHAnsi"/>
+                <w:b/>
+                <w:bCs/>
+                <w:i/>
+                <w:iCs/>
+                <w:sz w:val="18"/>
+                <w:szCs w:val="16"/>
+              </w:rPr>
+            </w:pPr>
+            <w:r>
+              <w:rPr>
+                <w:rFonts w:asciiTheme="majorHAnsi" w:hAnsiTheme="majorHAnsi" w:cstheme="majorHAnsi"/>
+                <w:b/>
+                <w:bCs/>
+                <w:i/>
+                <w:iCs/>
+                <w:sz w:val="18"/>
+                <w:szCs w:val="16"/>
+              </w:rPr>
+              <w:t>Mimic Nanobot</w:t>
+            </w:r>
+          </w:p>
+        </w:tc>
+        <w:tc>
+          <w:tcPr>
+            <w:tcW w:w="1080" w:type="dxa"/>
+            <w:tcBorders>
+              <w:top w:val="single" w:sz="4" w:space="0" w:color="auto"/>
+              <w:left w:val="single" w:sz="4" w:space="0" w:color="auto"/>
+              <w:bottom w:val="single" w:sz="4" w:space="0" w:color="auto"/>
+              <w:right w:val="nil"/>
+            </w:tcBorders>
+            <w:tcMar>
+              <w:top w:w="55" w:type="dxa"/>
+              <w:left w:w="55" w:type="dxa"/>
+              <w:bottom w:w="55" w:type="dxa"/>
+              <w:right w:w="55" w:type="dxa"/>
+            </w:tcMar>
+            <w:hideMark/>
+          </w:tcPr>
+          <w:p>
+            <w:pPr>
+              <w:pStyle w:val="Standard"/>
+              <w:spacing w:line="256" w:lineRule="auto"/>
+              <w:rPr>
+                <w:rFonts w:asciiTheme="majorHAnsi" w:hAnsiTheme="majorHAnsi" w:cstheme="majorHAnsi"/>
+                <w:sz w:val="18"/>
+              </w:rPr>
+            </w:pPr>
+            <w:r>
+              <w:rPr>
+                <w:rFonts w:asciiTheme="majorHAnsi" w:hAnsiTheme="majorHAnsi" w:cstheme="majorHAnsi"/>
+                <w:b/>
+                <w:bCs/>
+                <w:sz w:val="18"/>
+                <w:szCs w:val="14"/>
+              </w:rPr>
+              <w:t>M</w:t>
+            </w:r>
+            <w:r>
+              <w:rPr>
+                <w:rFonts w:asciiTheme="majorHAnsi" w:hAnsiTheme="majorHAnsi" w:cstheme="majorHAnsi"/>
+                <w:sz w:val="18"/>
+                <w:szCs w:val="14"/>
+              </w:rPr>
+              <w:t xml:space="preserve"> </w:t>
+            </w:r>
+            <w:r>
+              <w:rPr>
+                <w:rFonts w:asciiTheme="majorHAnsi" w:hAnsiTheme="majorHAnsi" w:cstheme="majorHAnsi"/>
+                <w:sz w:val="18"/>
+                <w:szCs w:val="20"/>
+              </w:rPr>
+              <w:t>14</w:t>
+            </w:r>
+          </w:p>
+        </w:tc>
+        <w:tc>
+          <w:tcPr>
+            <w:tcW w:w="1010" w:type="dxa"/>
+            <w:gridSpan w:val="3"/>
+            <w:tcBorders>
+              <w:top w:val="single" w:sz="4" w:space="0" w:color="auto"/>
+              <w:left w:val="nil"/>
+              <w:bottom w:val="single" w:sz="4" w:space="0" w:color="auto"/>
+              <w:right w:val="nil"/>
+            </w:tcBorders>
+            <w:hideMark/>
+          </w:tcPr>
+          <w:p>
+            <w:pPr>
+              <w:pStyle w:val="Standard"/>
+              <w:spacing w:line="256" w:lineRule="auto"/>
+              <w:rPr>
+                <w:rFonts w:asciiTheme="majorHAnsi" w:hAnsiTheme="majorHAnsi" w:cstheme="majorHAnsi"/>
+                <w:sz w:val="18"/>
+              </w:rPr>
+            </w:pPr>
+            <w:r>
+              <w:rPr>
+                <w:rFonts w:asciiTheme="majorHAnsi" w:hAnsiTheme="majorHAnsi" w:cstheme="majorHAnsi"/>
+                <w:b/>
+                <w:bCs/>
+                <w:sz w:val="18"/>
+                <w:szCs w:val="14"/>
+              </w:rPr>
+              <w:t>S</w:t>
+            </w:r>
+            <w:r>
+              <w:rPr>
+                <w:rFonts w:asciiTheme="majorHAnsi" w:hAnsiTheme="majorHAnsi" w:cstheme="majorHAnsi"/>
+                <w:sz w:val="18"/>
+                <w:szCs w:val="20"/>
+              </w:rPr>
+              <w:t xml:space="preserve"> 14</w:t>
+            </w:r>
+          </w:p>
+        </w:tc>
+        <w:tc>
+          <w:tcPr>
+            <w:tcW w:w="814" w:type="dxa"/>
+            <w:gridSpan w:val="2"/>
+            <w:tcBorders>
+              <w:top w:val="single" w:sz="4" w:space="0" w:color="auto"/>
+              <w:left w:val="nil"/>
+              <w:bottom w:val="single" w:sz="4" w:space="0" w:color="auto"/>
+              <w:right w:val="nil"/>
+            </w:tcBorders>
+            <w:hideMark/>
+          </w:tcPr>
+          <w:p>
+            <w:pPr>
+              <w:pStyle w:val="Standard"/>
+              <w:spacing w:line="256" w:lineRule="auto"/>
+              <w:rPr>
+                <w:rFonts w:asciiTheme="majorHAnsi" w:hAnsiTheme="majorHAnsi" w:cstheme="majorHAnsi"/>
+                <w:sz w:val="18"/>
+              </w:rPr>
+            </w:pPr>
+            <w:r>
+              <w:rPr>
+                <w:rFonts w:asciiTheme="majorHAnsi" w:hAnsiTheme="majorHAnsi" w:cstheme="majorHAnsi"/>
+                <w:b/>
+                <w:bCs/>
+                <w:sz w:val="18"/>
+                <w:szCs w:val="14"/>
+              </w:rPr>
+              <w:t>R</w:t>
+            </w:r>
+            <w:r>
+              <w:rPr>
+                <w:rFonts w:asciiTheme="majorHAnsi" w:hAnsiTheme="majorHAnsi" w:cstheme="majorHAnsi"/>
+                <w:sz w:val="18"/>
+                <w:szCs w:val="20"/>
+              </w:rPr>
+              <w:t xml:space="preserve"> 14</w:t>
+            </w:r>
+          </w:p>
+        </w:tc>
+        <w:tc>
+          <w:tcPr>
+            <w:tcW w:w="814" w:type="dxa"/>
+            <w:gridSpan w:val="2"/>
+            <w:tcBorders>
+              <w:top w:val="single" w:sz="4" w:space="0" w:color="auto"/>
+              <w:left w:val="nil"/>
+              <w:bottom w:val="single" w:sz="4" w:space="0" w:color="auto"/>
+              <w:right w:val="nil"/>
+            </w:tcBorders>
+            <w:hideMark/>
+          </w:tcPr>
+          <w:p>
+            <w:pPr>
+              <w:pStyle w:val="Standard"/>
+              <w:spacing w:line="256" w:lineRule="auto"/>
+              <w:rPr>
+                <w:rFonts w:asciiTheme="majorHAnsi" w:hAnsiTheme="majorHAnsi" w:cstheme="majorHAnsi"/>
+                <w:sz w:val="18"/>
+              </w:rPr>
+            </w:pPr>
+            <w:r>
+              <w:rPr>
+                <w:rFonts w:asciiTheme="majorHAnsi" w:hAnsiTheme="majorHAnsi" w:cstheme="majorHAnsi"/>
+                <w:b/>
+                <w:bCs/>
+                <w:sz w:val="18"/>
+                <w:szCs w:val="14"/>
+              </w:rPr>
+              <w:t>T</w:t>
+            </w:r>
+            <w:r>
+              <w:rPr>
+                <w:rFonts w:asciiTheme="majorHAnsi" w:hAnsiTheme="majorHAnsi" w:cstheme="majorHAnsi"/>
+                <w:sz w:val="18"/>
+                <w:szCs w:val="20"/>
+              </w:rPr>
+              <w:t xml:space="preserve"> 14</w:t>
+            </w:r>
+          </w:p>
+        </w:tc>
+        <w:tc>
+          <w:tcPr>
+            <w:tcW w:w="814" w:type="dxa"/>
+            <w:gridSpan w:val="2"/>
+            <w:tcBorders>
+              <w:top w:val="single" w:sz="4" w:space="0" w:color="auto"/>
+              <w:left w:val="nil"/>
+              <w:bottom w:val="single" w:sz="4" w:space="0" w:color="auto"/>
+              <w:right w:val="nil"/>
+            </w:tcBorders>
+            <w:hideMark/>
+          </w:tcPr>
+          <w:p>
+            <w:pPr>
+              <w:pStyle w:val="Standard"/>
+              <w:spacing w:line="256" w:lineRule="auto"/>
+              <w:rPr>
+                <w:rFonts w:asciiTheme="majorHAnsi" w:hAnsiTheme="majorHAnsi" w:cstheme="majorHAnsi"/>
+                <w:sz w:val="18"/>
+              </w:rPr>
+            </w:pPr>
+            <w:r>
+              <w:rPr>
+                <w:rFonts w:asciiTheme="majorHAnsi" w:hAnsiTheme="majorHAnsi" w:cstheme="majorHAnsi"/>
+                <w:b/>
+                <w:bCs/>
+                <w:sz w:val="18"/>
+                <w:szCs w:val="14"/>
+              </w:rPr>
+              <w:t>W</w:t>
+            </w:r>
+            <w:r>
+              <w:rPr>
+                <w:rFonts w:asciiTheme="majorHAnsi" w:hAnsiTheme="majorHAnsi" w:cstheme="majorHAnsi"/>
+                <w:sz w:val="18"/>
+                <w:szCs w:val="20"/>
+              </w:rPr>
+              <w:t xml:space="preserve"> 10</w:t>
+            </w:r>
+          </w:p>
+        </w:tc>
+        <w:tc>
+          <w:tcPr>
+            <w:tcW w:w="814" w:type="dxa"/>
+            <w:gridSpan w:val="3"/>
+            <w:tcBorders>
+              <w:top w:val="single" w:sz="4" w:space="0" w:color="auto"/>
+              <w:left w:val="nil"/>
+              <w:bottom w:val="single" w:sz="4" w:space="0" w:color="auto"/>
+              <w:right w:val="nil"/>
+            </w:tcBorders>
+            <w:hideMark/>
+          </w:tcPr>
+          <w:p>
+            <w:pPr>
+              <w:pStyle w:val="Standard"/>
+              <w:spacing w:line="256" w:lineRule="auto"/>
+              <w:rPr>
+                <w:rFonts w:asciiTheme="majorHAnsi" w:hAnsiTheme="majorHAnsi" w:cstheme="majorHAnsi"/>
+                <w:sz w:val="18"/>
+              </w:rPr>
+            </w:pPr>
+            <w:r>
+              <w:rPr>
+                <w:rFonts w:asciiTheme="majorHAnsi" w:hAnsiTheme="majorHAnsi" w:cstheme="majorHAnsi"/>
+                <w:b/>
+                <w:bCs/>
+                <w:sz w:val="18"/>
+                <w:szCs w:val="14"/>
+              </w:rPr>
+              <w:t>P</w:t>
+            </w:r>
+            <w:r>
+              <w:rPr>
+                <w:rFonts w:asciiTheme="majorHAnsi" w:hAnsiTheme="majorHAnsi" w:cstheme="majorHAnsi"/>
+                <w:sz w:val="18"/>
+                <w:szCs w:val="20"/>
+              </w:rPr>
+              <w:t xml:space="preserve"> 10</w:t>
+            </w:r>
+          </w:p>
+        </w:tc>
+        <w:tc>
+          <w:tcPr>
+            <w:tcW w:w="818" w:type="dxa"/>
+            <w:gridSpan w:val="2"/>
+            <w:tcBorders>
+              <w:top w:val="single" w:sz="4" w:space="0" w:color="auto"/>
+              <w:left w:val="nil"/>
+              <w:bottom w:val="single" w:sz="4" w:space="0" w:color="auto"/>
+              <w:right w:val="single" w:sz="4" w:space="0" w:color="auto"/>
+            </w:tcBorders>
+            <w:hideMark/>
+          </w:tcPr>
+          <w:p>
+            <w:pPr>
+              <w:pStyle w:val="Standard"/>
+              <w:spacing w:line="256" w:lineRule="auto"/>
+              <w:rPr>
+                <w:rFonts w:asciiTheme="majorHAnsi" w:hAnsiTheme="majorHAnsi" w:cstheme="majorHAnsi"/>
+                <w:sz w:val="18"/>
+              </w:rPr>
+            </w:pPr>
+            <w:r>
+              <w:rPr>
+                <w:rFonts w:asciiTheme="majorHAnsi" w:hAnsiTheme="majorHAnsi" w:cstheme="majorHAnsi"/>
+                <w:b/>
+                <w:bCs/>
+                <w:sz w:val="18"/>
+                <w:szCs w:val="14"/>
+              </w:rPr>
+              <w:t>C</w:t>
+            </w:r>
+            <w:r>
+              <w:rPr>
+                <w:rFonts w:asciiTheme="majorHAnsi" w:hAnsiTheme="majorHAnsi" w:cstheme="majorHAnsi"/>
+                <w:sz w:val="18"/>
+                <w:szCs w:val="20"/>
+              </w:rPr>
+              <w:t xml:space="preserve"> 8</w:t>
+            </w:r>
+          </w:p>
+        </w:tc>
+      </w:tr>
+      <w:tr>
+        <w:trPr>
+          <w:trHeight w:val="341"/>
+        </w:trPr>
+        <w:tc>
+          <w:tcPr>
+            <w:tcW w:w="1255" w:type="dxa"/>
+            <w:vMerge/>
+            <w:tcBorders>
+              <w:top w:val="single" w:sz="4" w:space="0" w:color="auto"/>
+              <w:left w:val="single" w:sz="4" w:space="0" w:color="auto"/>
+              <w:bottom w:val="single" w:sz="4" w:space="0" w:color="auto"/>
+              <w:right w:val="single" w:sz="4" w:space="0" w:color="auto"/>
+            </w:tcBorders>
+            <w:vAlign w:val="center"/>
+            <w:hideMark/>
+          </w:tcPr>
+          <w:p>
+            <w:pPr>
+              <w:spacing w:after="0"/>
+              <w:rPr>
+                <w:rFonts w:asciiTheme="majorHAnsi" w:eastAsia="Andale Sans UI" w:hAnsiTheme="majorHAnsi" w:cstheme="majorHAnsi"/>
+                <w:b/>
+                <w:bCs/>
+                <w:i/>
+                <w:iCs/>
+                <w:kern w:val="3"/>
+                <w:sz w:val="18"/>
+                <w:szCs w:val="16"/>
+                <w:lang w:val="de-DE" w:eastAsia="ja-JP" w:bidi="fa-IR"/>
+              </w:rPr>
+            </w:pPr>
+          </w:p>
+        </w:tc>
+        <w:tc>
+          <w:tcPr>
+            <w:tcW w:w="1888" w:type="dxa"/>
+            <w:gridSpan w:val="3"/>
+            <w:tcBorders>
+              <w:top w:val="single" w:sz="4" w:space="0" w:color="auto"/>
+              <w:left w:val="single" w:sz="4" w:space="0" w:color="auto"/>
+              <w:bottom w:val="single" w:sz="4" w:space="0" w:color="auto"/>
+              <w:right w:val="nil"/>
+            </w:tcBorders>
+            <w:tcMar>
+              <w:top w:w="55" w:type="dxa"/>
+              <w:left w:w="55" w:type="dxa"/>
+              <w:bottom w:w="55" w:type="dxa"/>
+              <w:right w:w="55" w:type="dxa"/>
+            </w:tcMar>
+            <w:hideMark/>
+          </w:tcPr>
+          <w:p>
+            <w:pPr>
+              <w:pStyle w:val="TableContents"/>
+              <w:spacing w:line="256" w:lineRule="auto"/>
+              <w:rPr>
+                <w:rFonts w:asciiTheme="majorHAnsi" w:hAnsiTheme="majorHAnsi" w:cstheme="majorHAnsi"/>
+                <w:sz w:val="18"/>
+              </w:rPr>
+            </w:pPr>
+            <w:r>
+              <w:rPr>
+                <w:rFonts w:asciiTheme="majorHAnsi" w:hAnsiTheme="majorHAnsi" w:cstheme="majorHAnsi"/>
+                <w:b/>
+                <w:bCs/>
+                <w:sz w:val="18"/>
+                <w:szCs w:val="14"/>
+              </w:rPr>
+              <w:t>INI +</w:t>
+            </w:r>
+            <w:r>
+              <w:rPr>
+                <w:rFonts w:asciiTheme="majorHAnsi" w:hAnsiTheme="majorHAnsi" w:cstheme="majorHAnsi"/>
+                <w:sz w:val="18"/>
+                <w:szCs w:val="20"/>
+              </w:rPr>
+              <w:t>2</w:t>
+            </w:r>
+          </w:p>
+        </w:tc>
+        <w:tc>
+          <w:tcPr>
+            <w:tcW w:w="1425" w:type="dxa"/>
+            <w:gridSpan w:val="4"/>
+            <w:tcBorders>
+              <w:top w:val="single" w:sz="4" w:space="0" w:color="auto"/>
+              <w:left w:val="nil"/>
+              <w:bottom w:val="single" w:sz="4" w:space="0" w:color="auto"/>
+              <w:right w:val="nil"/>
+            </w:tcBorders>
+            <w:hideMark/>
+          </w:tcPr>
+          <w:p>
+            <w:pPr>
+              <w:pStyle w:val="TableContents"/>
+              <w:spacing w:line="256" w:lineRule="auto"/>
+              <w:rPr>
+                <w:rFonts w:asciiTheme="majorHAnsi" w:hAnsiTheme="majorHAnsi" w:cstheme="majorHAnsi"/>
+                <w:sz w:val="18"/>
+              </w:rPr>
+            </w:pPr>
+            <w:r>
+              <w:rPr>
+                <w:rFonts w:asciiTheme="majorHAnsi" w:hAnsiTheme="majorHAnsi" w:cstheme="majorHAnsi"/>
+                <w:b/>
+                <w:bCs/>
+                <w:sz w:val="18"/>
+                <w:szCs w:val="14"/>
+              </w:rPr>
+              <w:t>HP</w:t>
+            </w:r>
+            <w:r>
+              <w:rPr>
+                <w:rFonts w:asciiTheme="majorHAnsi" w:hAnsiTheme="majorHAnsi" w:cstheme="majorHAnsi"/>
+                <w:sz w:val="18"/>
+                <w:szCs w:val="20"/>
+              </w:rPr>
+              <w:t xml:space="preserve"> 34(9)</w:t>
+            </w:r>
+          </w:p>
+        </w:tc>
+        <w:tc>
+          <w:tcPr>
+            <w:tcW w:w="1425" w:type="dxa"/>
+            <w:gridSpan w:val="4"/>
+            <w:tcBorders>
+              <w:top w:val="single" w:sz="4" w:space="0" w:color="auto"/>
+              <w:left w:val="nil"/>
+              <w:bottom w:val="single" w:sz="4" w:space="0" w:color="auto"/>
+              <w:right w:val="nil"/>
+            </w:tcBorders>
+            <w:hideMark/>
+          </w:tcPr>
+          <w:p>
+            <w:pPr>
+              <w:pStyle w:val="TableContents"/>
+              <w:spacing w:line="256" w:lineRule="auto"/>
+              <w:rPr>
+                <w:rFonts w:asciiTheme="majorHAnsi" w:hAnsiTheme="majorHAnsi" w:cstheme="majorHAnsi"/>
+                <w:sz w:val="18"/>
+              </w:rPr>
+            </w:pPr>
+            <w:r>
+              <w:rPr>
+                <w:rFonts w:asciiTheme="majorHAnsi" w:hAnsiTheme="majorHAnsi" w:cstheme="majorHAnsi"/>
+                <w:b/>
+                <w:bCs/>
+                <w:sz w:val="18"/>
+                <w:szCs w:val="14"/>
+              </w:rPr>
+              <w:t>AV</w:t>
+            </w:r>
+            <w:r>
+              <w:rPr>
+                <w:rFonts w:asciiTheme="majorHAnsi" w:hAnsiTheme="majorHAnsi" w:cstheme="majorHAnsi"/>
+                <w:sz w:val="18"/>
+                <w:szCs w:val="20"/>
+              </w:rPr>
+              <w:t xml:space="preserve"> 3/3/-</w:t>
+            </w:r>
+          </w:p>
+        </w:tc>
+        <w:tc>
+          <w:tcPr>
+            <w:tcW w:w="1426" w:type="dxa"/>
+            <w:gridSpan w:val="4"/>
+            <w:tcBorders>
+              <w:top w:val="single" w:sz="4" w:space="0" w:color="auto"/>
+              <w:left w:val="nil"/>
+              <w:bottom w:val="single" w:sz="4" w:space="0" w:color="auto"/>
+              <w:right w:val="single" w:sz="4" w:space="0" w:color="auto"/>
+            </w:tcBorders>
+            <w:hideMark/>
+          </w:tcPr>
+          <w:p>
+            <w:pPr>
+              <w:pStyle w:val="TableContents"/>
+              <w:spacing w:line="256" w:lineRule="auto"/>
+              <w:rPr>
+                <w:rFonts w:asciiTheme="majorHAnsi" w:hAnsiTheme="majorHAnsi" w:cstheme="majorHAnsi"/>
+                <w:sz w:val="18"/>
+              </w:rPr>
+            </w:pPr>
+            <w:r>
+              <w:rPr>
+                <w:rFonts w:asciiTheme="majorHAnsi" w:hAnsiTheme="majorHAnsi" w:cstheme="majorHAnsi"/>
+                <w:b/>
+                <w:bCs/>
+                <w:sz w:val="18"/>
+                <w:szCs w:val="14"/>
+              </w:rPr>
+              <w:t>MV</w:t>
+            </w:r>
+            <w:r>
+              <w:rPr>
+                <w:rFonts w:asciiTheme="majorHAnsi" w:hAnsiTheme="majorHAnsi" w:cstheme="majorHAnsi"/>
+                <w:sz w:val="18"/>
+                <w:szCs w:val="20"/>
+              </w:rPr>
+              <w:t xml:space="preserve"> 8</w:t>
+            </w:r>
+          </w:p>
+        </w:tc>
+      </w:tr>
+      <w:tr>
+        <w:trPr>
+          <w:trHeight w:val="328"/>
+        </w:trPr>
+        <w:tc>
+          <w:tcPr>
+            <w:tcW w:w="1255" w:type="dxa"/>
+            <w:vMerge/>
+            <w:tcBorders>
+              <w:top w:val="single" w:sz="4" w:space="0" w:color="auto"/>
+              <w:left w:val="single" w:sz="4" w:space="0" w:color="auto"/>
+              <w:bottom w:val="single" w:sz="4" w:space="0" w:color="auto"/>
+              <w:right w:val="single" w:sz="4" w:space="0" w:color="auto"/>
+            </w:tcBorders>
+            <w:vAlign w:val="center"/>
+            <w:hideMark/>
+          </w:tcPr>
+          <w:p>
+            <w:pPr>
+              <w:spacing w:after="0"/>
+              <w:rPr>
+                <w:rFonts w:asciiTheme="majorHAnsi" w:eastAsia="Andale Sans UI" w:hAnsiTheme="majorHAnsi" w:cstheme="majorHAnsi"/>
+                <w:b/>
+                <w:bCs/>
+                <w:i/>
+                <w:iCs/>
+                <w:kern w:val="3"/>
+                <w:sz w:val="18"/>
+                <w:szCs w:val="16"/>
+                <w:lang w:val="de-DE" w:eastAsia="ja-JP" w:bidi="fa-IR"/>
+              </w:rPr>
+            </w:pPr>
+          </w:p>
+        </w:tc>
+        <w:tc>
+          <w:tcPr>
+            <w:tcW w:w="1602" w:type="dxa"/>
+            <w:gridSpan w:val="2"/>
+            <w:tcBorders>
+              <w:top w:val="single" w:sz="4" w:space="0" w:color="auto"/>
+              <w:left w:val="single" w:sz="4" w:space="0" w:color="auto"/>
+              <w:bottom w:val="single" w:sz="4" w:space="0" w:color="auto"/>
+              <w:right w:val="nil"/>
+            </w:tcBorders>
+            <w:tcMar>
+              <w:top w:w="55" w:type="dxa"/>
+              <w:left w:w="55" w:type="dxa"/>
+              <w:bottom w:w="55" w:type="dxa"/>
+              <w:right w:w="55" w:type="dxa"/>
+            </w:tcMar>
+            <w:hideMark/>
+          </w:tcPr>
+          <w:p>
+            <w:pPr>
+              <w:pStyle w:val="TableContents"/>
+              <w:spacing w:line="256" w:lineRule="auto"/>
+              <w:rPr>
+                <w:rFonts w:asciiTheme="majorHAnsi" w:hAnsiTheme="majorHAnsi" w:cstheme="majorHAnsi"/>
+                <w:b/>
+                <w:bCs/>
+                <w:sz w:val="18"/>
+                <w:szCs w:val="14"/>
+              </w:rPr>
+            </w:pPr>
+            <w:r>
+              <w:rPr>
+                <w:rFonts w:asciiTheme="majorHAnsi" w:hAnsiTheme="majorHAnsi" w:cstheme="majorHAnsi"/>
+                <w:b/>
+                <w:bCs/>
+                <w:sz w:val="18"/>
+                <w:szCs w:val="14"/>
+              </w:rPr>
+              <w:t xml:space="preserve">STK </w:t>
+            </w:r>
+            <w:r>
+              <w:rPr>
+                <w:rFonts w:asciiTheme="majorHAnsi" w:hAnsiTheme="majorHAnsi" w:cstheme="majorHAnsi"/>
+                <w:sz w:val="18"/>
+                <w:szCs w:val="20"/>
+              </w:rPr>
+              <w:t>16</w:t>
+            </w:r>
+          </w:p>
+        </w:tc>
+        <w:tc>
+          <w:tcPr>
+            <w:tcW w:w="1139" w:type="dxa"/>
+            <w:gridSpan w:val="3"/>
+            <w:tcBorders>
+              <w:top w:val="single" w:sz="4" w:space="0" w:color="auto"/>
+              <w:left w:val="nil"/>
+              <w:bottom w:val="single" w:sz="4" w:space="0" w:color="auto"/>
+              <w:right w:val="nil"/>
+            </w:tcBorders>
+            <w:hideMark/>
+          </w:tcPr>
+          <w:p>
+            <w:pPr>
+              <w:pStyle w:val="TableContents"/>
+              <w:spacing w:line="256" w:lineRule="auto"/>
+              <w:rPr>
+                <w:rFonts w:asciiTheme="majorHAnsi" w:hAnsiTheme="majorHAnsi" w:cstheme="majorHAnsi"/>
+                <w:b/>
+                <w:bCs/>
+                <w:sz w:val="18"/>
+                <w:szCs w:val="14"/>
+              </w:rPr>
+            </w:pPr>
+            <w:r>
+              <w:rPr>
+                <w:rFonts w:asciiTheme="majorHAnsi" w:hAnsiTheme="majorHAnsi" w:cstheme="majorHAnsi"/>
+                <w:b/>
+                <w:bCs/>
+                <w:sz w:val="18"/>
+                <w:szCs w:val="14"/>
+              </w:rPr>
+              <w:t xml:space="preserve">BLK </w:t>
+            </w:r>
+            <w:r>
+              <w:rPr>
+                <w:rFonts w:asciiTheme="majorHAnsi" w:hAnsiTheme="majorHAnsi" w:cstheme="majorHAnsi"/>
+                <w:sz w:val="18"/>
+                <w:szCs w:val="20"/>
+              </w:rPr>
+              <w:t>16</w:t>
+            </w:r>
+          </w:p>
+        </w:tc>
+        <w:tc>
+          <w:tcPr>
+            <w:tcW w:w="1141" w:type="dxa"/>
+            <w:gridSpan w:val="4"/>
+            <w:tcBorders>
+              <w:top w:val="single" w:sz="4" w:space="0" w:color="auto"/>
+              <w:left w:val="nil"/>
+              <w:bottom w:val="single" w:sz="4" w:space="0" w:color="auto"/>
+              <w:right w:val="nil"/>
+            </w:tcBorders>
+            <w:hideMark/>
+          </w:tcPr>
+          <w:p>
+            <w:pPr>
+              <w:pStyle w:val="TableContents"/>
+              <w:spacing w:line="256" w:lineRule="auto"/>
+              <w:rPr>
+                <w:rFonts w:asciiTheme="majorHAnsi" w:hAnsiTheme="majorHAnsi" w:cstheme="majorHAnsi"/>
+                <w:b/>
+                <w:bCs/>
+                <w:sz w:val="18"/>
+                <w:szCs w:val="14"/>
+              </w:rPr>
+            </w:pPr>
+            <w:r>
+              <w:rPr>
+                <w:rFonts w:asciiTheme="majorHAnsi" w:hAnsiTheme="majorHAnsi" w:cstheme="majorHAnsi"/>
+                <w:b/>
+                <w:bCs/>
+                <w:sz w:val="18"/>
+                <w:szCs w:val="14"/>
+              </w:rPr>
+              <w:t xml:space="preserve">SHT </w:t>
+            </w:r>
+            <w:r>
+              <w:rPr>
+                <w:rFonts w:asciiTheme="majorHAnsi" w:hAnsiTheme="majorHAnsi" w:cstheme="majorHAnsi"/>
+                <w:sz w:val="18"/>
+                <w:szCs w:val="20"/>
+              </w:rPr>
+              <w:t>12</w:t>
+            </w:r>
+          </w:p>
+        </w:tc>
+        <w:tc>
+          <w:tcPr>
+            <w:tcW w:w="1139" w:type="dxa"/>
+            <w:gridSpan w:val="3"/>
+            <w:tcBorders>
+              <w:top w:val="single" w:sz="4" w:space="0" w:color="auto"/>
+              <w:left w:val="nil"/>
+              <w:bottom w:val="single" w:sz="4" w:space="0" w:color="auto"/>
+              <w:right w:val="nil"/>
+            </w:tcBorders>
+            <w:hideMark/>
+          </w:tcPr>
+          <w:p>
+            <w:pPr>
+              <w:pStyle w:val="TableContents"/>
+              <w:spacing w:line="256" w:lineRule="auto"/>
+              <w:rPr>
+                <w:rFonts w:asciiTheme="majorHAnsi" w:hAnsiTheme="majorHAnsi" w:cstheme="majorHAnsi"/>
+                <w:b/>
+                <w:bCs/>
+                <w:sz w:val="18"/>
+                <w:szCs w:val="14"/>
+              </w:rPr>
+            </w:pPr>
+            <w:r>
+              <w:rPr>
+                <w:rFonts w:asciiTheme="majorHAnsi" w:hAnsiTheme="majorHAnsi" w:cstheme="majorHAnsi"/>
+                <w:b/>
+                <w:bCs/>
+                <w:sz w:val="18"/>
+                <w:szCs w:val="14"/>
+              </w:rPr>
+              <w:t xml:space="preserve">DOD </w:t>
+            </w:r>
+            <w:r>
+              <w:rPr>
+                <w:rFonts w:asciiTheme="majorHAnsi" w:hAnsiTheme="majorHAnsi" w:cstheme="majorHAnsi"/>
+                <w:sz w:val="18"/>
+                <w:szCs w:val="20"/>
+              </w:rPr>
+              <w:t>14</w:t>
+            </w:r>
+          </w:p>
+        </w:tc>
+        <w:tc>
+          <w:tcPr>
+            <w:tcW w:w="1143" w:type="dxa"/>
+            <w:gridSpan w:val="3"/>
+            <w:tcBorders>
+              <w:top w:val="single" w:sz="4" w:space="0" w:color="auto"/>
+              <w:left w:val="nil"/>
+              <w:bottom w:val="single" w:sz="4" w:space="0" w:color="auto"/>
+              <w:right w:val="single" w:sz="4" w:space="0" w:color="auto"/>
+            </w:tcBorders>
+            <w:hideMark/>
+          </w:tcPr>
+          <w:p>
+            <w:pPr>
+              <w:pStyle w:val="TableContents"/>
+              <w:spacing w:line="256" w:lineRule="auto"/>
+              <w:rPr>
+                <w:rFonts w:asciiTheme="majorHAnsi" w:hAnsiTheme="majorHAnsi" w:cstheme="majorHAnsi"/>
+                <w:b/>
+                <w:bCs/>
+                <w:sz w:val="18"/>
+                <w:szCs w:val="14"/>
+              </w:rPr>
+            </w:pPr>
+            <w:r>
+              <w:rPr>
+                <w:rFonts w:asciiTheme="majorHAnsi" w:hAnsiTheme="majorHAnsi" w:cstheme="majorHAnsi"/>
+                <w:b/>
+                <w:bCs/>
+                <w:sz w:val="18"/>
+                <w:szCs w:val="14"/>
+              </w:rPr>
+              <w:t xml:space="preserve">ZAP </w:t>
+            </w:r>
+            <w:r>
+              <w:rPr>
+                <w:rFonts w:asciiTheme="majorHAnsi" w:hAnsiTheme="majorHAnsi" w:cstheme="majorHAnsi"/>
+                <w:sz w:val="18"/>
+                <w:szCs w:val="20"/>
+              </w:rPr>
+              <w:t>10</w:t>
+            </w:r>
+          </w:p>
+        </w:tc>
+      </w:tr>
+      <w:tr>
+        <w:trPr>
+          <w:trHeight w:val="1695"/>
+        </w:trPr>
+        <w:tc>
+          <w:tcPr>
+            <w:tcW w:w="1255" w:type="dxa"/>
+            <w:vMerge/>
+            <w:tcBorders>
+              <w:top w:val="single" w:sz="4" w:space="0" w:color="auto"/>
+              <w:left w:val="single" w:sz="4" w:space="0" w:color="auto"/>
+              <w:bottom w:val="single" w:sz="4" w:space="0" w:color="auto"/>
+              <w:right w:val="single" w:sz="4" w:space="0" w:color="auto"/>
+            </w:tcBorders>
+            <w:vAlign w:val="center"/>
+            <w:hideMark/>
+          </w:tcPr>
+          <w:p>
+            <w:pPr>
+              <w:spacing w:after="0"/>
+              <w:rPr>
+                <w:rFonts w:asciiTheme="majorHAnsi" w:eastAsia="Andale Sans UI" w:hAnsiTheme="majorHAnsi" w:cstheme="majorHAnsi"/>
+                <w:b/>
+                <w:bCs/>
+                <w:i/>
+                <w:iCs/>
+                <w:kern w:val="3"/>
+                <w:sz w:val="18"/>
+                <w:szCs w:val="16"/>
+                <w:lang w:val="de-DE" w:eastAsia="ja-JP" w:bidi="fa-IR"/>
+              </w:rPr>
+            </w:pPr>
+          </w:p>
+        </w:tc>
+        <w:tc>
+          <w:tcPr>
+            <w:tcW w:w="5850" w:type="dxa"/>
+            <w:gridSpan w:val="14"/>
+            <w:tcBorders>
+              <w:top w:val="single" w:sz="4" w:space="0" w:color="auto"/>
+              <w:left w:val="single" w:sz="4" w:space="0" w:color="auto"/>
+              <w:bottom w:val="single" w:sz="4" w:space="0" w:color="auto"/>
+              <w:right w:val="single" w:sz="4" w:space="0" w:color="auto"/>
+            </w:tcBorders>
+            <w:tcMar>
+              <w:top w:w="55" w:type="dxa"/>
+              <w:left w:w="55" w:type="dxa"/>
+              <w:bottom w:w="55" w:type="dxa"/>
+              <w:right w:w="55" w:type="dxa"/>
+            </w:tcMar>
+          </w:tcPr>
+          <w:p>
+            <w:pPr>
+              <w:pStyle w:val="TableContents"/>
+              <w:spacing w:line="256" w:lineRule="auto"/>
+              <w:rPr>
+                <w:rFonts w:asciiTheme="majorHAnsi" w:hAnsiTheme="majorHAnsi" w:cstheme="majorHAnsi"/>
+                <w:sz w:val="18"/>
+                <w:szCs w:val="16"/>
+              </w:rPr>
+            </w:pPr>
+            <w:r>
+              <w:rPr>
+                <w:rFonts w:asciiTheme="majorHAnsi" w:hAnsiTheme="majorHAnsi" w:cstheme="majorHAnsi"/>
+                <w:sz w:val="18"/>
+                <w:szCs w:val="16"/>
+                <w:u w:val="single"/>
+              </w:rPr>
+              <w:t>Cling</w:t>
+            </w:r>
+            <w:r>
+              <w:rPr>
+                <w:rFonts w:asciiTheme="majorHAnsi" w:hAnsiTheme="majorHAnsi" w:cstheme="majorHAnsi"/>
+                <w:sz w:val="18"/>
+                <w:szCs w:val="16"/>
+              </w:rPr>
+              <w:t xml:space="preserve"> – Can cling to any surface</w:t>
+            </w:r>
+          </w:p>
+          <w:p>
+            <w:pPr>
+              <w:pStyle w:val="TableContents"/>
+              <w:spacing w:line="256" w:lineRule="auto"/>
+              <w:rPr>
+                <w:rFonts w:asciiTheme="majorHAnsi" w:hAnsiTheme="majorHAnsi" w:cstheme="majorHAnsi"/>
+                <w:sz w:val="18"/>
+                <w:szCs w:val="16"/>
+              </w:rPr>
+            </w:pPr>
+            <w:r>
+              <w:rPr>
+                <w:rFonts w:asciiTheme="majorHAnsi" w:hAnsiTheme="majorHAnsi" w:cstheme="majorHAnsi"/>
+                <w:sz w:val="18"/>
+                <w:szCs w:val="16"/>
+                <w:u w:val="single"/>
+              </w:rPr>
+              <w:t>Envelop</w:t>
+            </w:r>
+            <w:r>
+              <w:rPr>
+                <w:rFonts w:asciiTheme="majorHAnsi" w:hAnsiTheme="majorHAnsi" w:cstheme="majorHAnsi"/>
+                <w:sz w:val="18"/>
+                <w:szCs w:val="16"/>
+              </w:rPr>
+              <w:t xml:space="preserve"> – This is a touch Entangle 3/3/- &amp; 4d6; Can be Mimicked once escaped</w:t>
+            </w:r>
+          </w:p>
+          <w:p>
+            <w:pPr>
+              <w:pStyle w:val="TableContents"/>
+              <w:spacing w:line="256" w:lineRule="auto"/>
+              <w:rPr>
+                <w:rFonts w:asciiTheme="majorHAnsi" w:hAnsiTheme="majorHAnsi" w:cstheme="majorHAnsi"/>
+                <w:sz w:val="18"/>
+                <w:szCs w:val="16"/>
+              </w:rPr>
+            </w:pPr>
+            <w:r>
+              <w:rPr>
+                <w:rFonts w:asciiTheme="majorHAnsi" w:hAnsiTheme="majorHAnsi" w:cstheme="majorHAnsi"/>
+                <w:sz w:val="18"/>
+                <w:szCs w:val="16"/>
+                <w:u w:val="single"/>
+              </w:rPr>
+              <w:t>Flow</w:t>
+            </w:r>
+            <w:r>
+              <w:rPr>
+                <w:rFonts w:asciiTheme="majorHAnsi" w:hAnsiTheme="majorHAnsi" w:cstheme="majorHAnsi"/>
+                <w:sz w:val="18"/>
+                <w:szCs w:val="16"/>
+              </w:rPr>
+              <w:t xml:space="preserve"> – Run 9, Stretch 9; Can flow up any surface; Can flow through cracks</w:t>
+            </w:r>
+          </w:p>
+          <w:p>
+            <w:pPr>
+              <w:pStyle w:val="TableContents"/>
+              <w:spacing w:line="256" w:lineRule="auto"/>
+              <w:rPr>
+                <w:rFonts w:asciiTheme="majorHAnsi" w:hAnsiTheme="majorHAnsi" w:cstheme="majorHAnsi"/>
+                <w:sz w:val="18"/>
+                <w:szCs w:val="16"/>
+              </w:rPr>
+            </w:pPr>
+            <w:r>
+              <w:rPr>
+                <w:rFonts w:asciiTheme="majorHAnsi" w:hAnsiTheme="majorHAnsi" w:cstheme="majorHAnsi"/>
+                <w:sz w:val="18"/>
+                <w:szCs w:val="16"/>
+                <w:u w:val="single"/>
+              </w:rPr>
+              <w:t>Mimic</w:t>
+            </w:r>
+            <w:r>
+              <w:rPr>
+                <w:rFonts w:asciiTheme="majorHAnsi" w:hAnsiTheme="majorHAnsi" w:cstheme="majorHAnsi"/>
+                <w:sz w:val="18"/>
+                <w:szCs w:val="16"/>
+              </w:rPr>
+              <w:t xml:space="preserve"> – Can mimic the appearance AND POWERS of any Enveloped character</w:t>
+            </w:r>
+          </w:p>
+          <w:p>
+            <w:pPr>
+              <w:pStyle w:val="TableContents"/>
+              <w:spacing w:line="256" w:lineRule="auto"/>
+              <w:rPr>
+                <w:rFonts w:asciiTheme="majorHAnsi" w:hAnsiTheme="majorHAnsi" w:cstheme="majorHAnsi"/>
+                <w:sz w:val="18"/>
+                <w:szCs w:val="16"/>
+              </w:rPr>
+            </w:pPr>
+            <w:r>
+              <w:rPr>
+                <w:rFonts w:asciiTheme="majorHAnsi" w:hAnsiTheme="majorHAnsi" w:cstheme="majorHAnsi"/>
+                <w:sz w:val="18"/>
+                <w:szCs w:val="16"/>
+                <w:u w:val="single"/>
+              </w:rPr>
+              <w:t>Morphic Weapon</w:t>
+            </w:r>
+            <w:r>
+              <w:rPr>
+                <w:rFonts w:asciiTheme="majorHAnsi" w:hAnsiTheme="majorHAnsi" w:cstheme="majorHAnsi"/>
+                <w:sz w:val="18"/>
+                <w:szCs w:val="16"/>
+              </w:rPr>
+              <w:t xml:space="preserve"> – 2d6+1d8 Physical Stab/Slash/Crush</w:t>
+            </w:r>
+          </w:p>
+          <w:p>
+            <w:pPr>
+              <w:pStyle w:val="TableContents"/>
+              <w:spacing w:line="256" w:lineRule="auto"/>
+              <w:rPr>
+                <w:rFonts w:asciiTheme="majorHAnsi" w:hAnsiTheme="majorHAnsi" w:cstheme="majorHAnsi"/>
+                <w:sz w:val="18"/>
+                <w:szCs w:val="16"/>
+              </w:rPr>
+            </w:pPr>
+            <w:r>
+              <w:rPr>
+                <w:rFonts w:asciiTheme="majorHAnsi" w:hAnsiTheme="majorHAnsi" w:cstheme="majorHAnsi"/>
+                <w:sz w:val="18"/>
+                <w:szCs w:val="16"/>
+                <w:u w:val="single"/>
+              </w:rPr>
+              <w:t>Tough</w:t>
+            </w:r>
+            <w:r>
+              <w:rPr>
+                <w:rFonts w:asciiTheme="majorHAnsi" w:hAnsiTheme="majorHAnsi" w:cstheme="majorHAnsi"/>
+                <w:sz w:val="18"/>
+                <w:szCs w:val="16"/>
+              </w:rPr>
+              <w:t xml:space="preserve"> – Hits +8</w:t>
+            </w:r>
+          </w:p>
+          <w:p>
+            <w:pPr>
+              <w:pStyle w:val="TableContents"/>
+              <w:spacing w:line="256" w:lineRule="auto"/>
+              <w:rPr>
+                <w:rFonts w:asciiTheme="majorHAnsi" w:hAnsiTheme="majorHAnsi" w:cstheme="majorHAnsi"/>
+                <w:sz w:val="18"/>
+                <w:szCs w:val="16"/>
+              </w:rPr>
+            </w:pPr>
+          </w:p>
+        </w:tc>
+        <w:tc>
+          <w:tcPr>
+            <w:tcW w:w="314" w:type="dxa"/>
+            <w:tcBorders>
+              <w:top w:val="single" w:sz="4" w:space="0" w:color="auto"/>
+              <w:left w:val="single" w:sz="4" w:space="0" w:color="auto"/>
+              <w:bottom w:val="single" w:sz="4" w:space="0" w:color="auto"/>
+              <w:right w:val="single" w:sz="4" w:space="0" w:color="auto"/>
+            </w:tcBorders>
+          </w:tcPr>
+          <w:p>
+            <w:pPr>
+              <w:pStyle w:val="TableContents"/>
+              <w:spacing w:line="256" w:lineRule="auto"/>
+              <w:rPr>
+                <w:rFonts w:asciiTheme="majorHAnsi" w:hAnsiTheme="majorHAnsi" w:cstheme="majorHAnsi"/>
+                <w:sz w:val="18"/>
+              </w:rPr>
+            </w:pPr>
           </w:p>
         </w:tc>
       </w:tr>
@@ -1608,7 +2632,7 @@
                 <w:sz w:val="18"/>
                 <w:szCs w:val="16"/>
               </w:rPr>
-              <w:t>Mimic Nanobot</w:t>
+              <w:t>Factory Goons</w:t>
             </w:r>
           </w:p>
         </w:tc>
@@ -1662,7 +2686,7 @@
                 <w:sz w:val="18"/>
                 <w:szCs w:val="20"/>
               </w:rPr>
-              <w:t>14</w:t>
+              <w:t>12</w:t>
             </w:r>
           </w:p>
         </w:tc>
@@ -1703,7 +2727,7 @@
                 <w:sz w:val="18"/>
                 <w:szCs w:val="20"/>
               </w:rPr>
-              <w:t xml:space="preserve"> 14</w:t>
+              <w:t xml:space="preserve"> 12</w:t>
             </w:r>
           </w:p>
         </w:tc>
@@ -1744,7 +2768,7 @@
                 <w:sz w:val="18"/>
                 <w:szCs w:val="20"/>
               </w:rPr>
-              <w:t xml:space="preserve"> 14</w:t>
+              <w:t xml:space="preserve"> 10</w:t>
             </w:r>
           </w:p>
         </w:tc>
@@ -1785,7 +2809,7 @@
                 <w:sz w:val="18"/>
                 <w:szCs w:val="20"/>
               </w:rPr>
-              <w:t xml:space="preserve"> 14</w:t>
+              <w:t xml:space="preserve"> 12</w:t>
             </w:r>
           </w:p>
         </w:tc>
@@ -1908,7 +2932,7 @@
                 <w:sz w:val="18"/>
                 <w:szCs w:val="20"/>
               </w:rPr>
-              <w:t xml:space="preserve"> 8</w:t>
+              <w:t xml:space="preserve"> 10</w:t>
             </w:r>
           </w:p>
         </w:tc>
@@ -1982,15 +3006,16 @@
                 <w:sz w:val="18"/>
                 <w:szCs w:val="14"/>
               </w:rPr>
-              <w:t>INI +</w:t>
-            </w:r>
-            <w:r>
-              <w:rPr>
-                <w:rFonts w:asciiTheme="majorHAnsi" w:hAnsiTheme="majorHAnsi" w:cstheme="majorHAnsi"/>
-                <w:sz w:val="18"/>
-                <w:szCs w:val="20"/>
-              </w:rPr>
-              <w:t>2</w:t>
+              <w:t xml:space="preserve">INI </w:t>
+            </w:r>
+            <w:r>
+              <w:rPr>
+                <w:rFonts w:asciiTheme="majorHAnsi" w:hAnsiTheme="majorHAnsi" w:cstheme="majorHAnsi"/>
+                <w:bCs/>
+                <w:sz w:val="18"/>
+                <w:szCs w:val="14"/>
+              </w:rPr>
+              <w:t>0</w:t>
             </w:r>
           </w:p>
         </w:tc>
@@ -2031,7 +3056,7 @@
                 <w:sz w:val="18"/>
                 <w:szCs w:val="20"/>
               </w:rPr>
-              <w:t xml:space="preserve"> 34(9)</w:t>
+              <w:t xml:space="preserve"> 23(6)</w:t>
             </w:r>
           </w:p>
         </w:tc>
@@ -2113,1164 +3138,7 @@
                 <w:sz w:val="18"/>
                 <w:szCs w:val="20"/>
               </w:rPr>
-              <w:t xml:space="preserve"> 8</w:t>
-            </w:r>
-          </w:p>
-        </w:tc>
-      </w:tr>
-      <w:tr>
-        <w:trPr>
-          <w:trHeight w:val="328"/>
-        </w:trPr>
-        <w:tc>
-          <w:tcPr>
-            <w:tcW w:w="1255" w:type="dxa"/>
-            <w:vMerge/>
-            <w:tcBorders>
-              <w:top w:val="single" w:sz="4" w:space="0" w:color="auto"/>
-              <w:left w:val="single" w:sz="4" w:space="0" w:color="auto"/>
-              <w:bottom w:val="single" w:sz="4" w:space="0" w:color="auto"/>
-              <w:right w:val="single" w:sz="4" w:space="0" w:color="auto"/>
-            </w:tcBorders>
-            <w:vAlign w:val="center"/>
-            <w:hideMark/>
-          </w:tcPr>
-          <w:p>
-            <w:pPr>
-              <w:spacing w:after="0"/>
-              <w:rPr>
-                <w:rFonts w:asciiTheme="majorHAnsi" w:eastAsia="Andale Sans UI" w:hAnsiTheme="majorHAnsi" w:cstheme="majorHAnsi"/>
-                <w:b/>
-                <w:bCs/>
-                <w:i/>
-                <w:iCs/>
-                <w:kern w:val="3"/>
-                <w:sz w:val="18"/>
-                <w:szCs w:val="16"/>
-                <w:lang w:val="de-DE" w:eastAsia="ja-JP" w:bidi="fa-IR"/>
-              </w:rPr>
-            </w:pPr>
-          </w:p>
-        </w:tc>
-        <w:tc>
-          <w:tcPr>
-            <w:tcW w:w="1602" w:type="dxa"/>
-            <w:gridSpan w:val="2"/>
-            <w:tcBorders>
-              <w:top w:val="single" w:sz="4" w:space="0" w:color="auto"/>
-              <w:left w:val="single" w:sz="4" w:space="0" w:color="auto"/>
-              <w:bottom w:val="single" w:sz="4" w:space="0" w:color="auto"/>
-              <w:right w:val="nil"/>
-            </w:tcBorders>
-            <w:tcMar>
-              <w:top w:w="55" w:type="dxa"/>
-              <w:left w:w="55" w:type="dxa"/>
-              <w:bottom w:w="55" w:type="dxa"/>
-              <w:right w:w="55" w:type="dxa"/>
-            </w:tcMar>
-            <w:hideMark/>
-          </w:tcPr>
-          <w:p>
-            <w:pPr>
-              <w:pStyle w:val="TableContents"/>
-              <w:spacing w:line="256" w:lineRule="auto"/>
-              <w:rPr>
-                <w:rFonts w:asciiTheme="majorHAnsi" w:hAnsiTheme="majorHAnsi" w:cstheme="majorHAnsi"/>
-                <w:b/>
-                <w:bCs/>
-                <w:sz w:val="18"/>
-                <w:szCs w:val="14"/>
-              </w:rPr>
-            </w:pPr>
-            <w:r>
-              <w:rPr>
-                <w:rFonts w:asciiTheme="majorHAnsi" w:hAnsiTheme="majorHAnsi" w:cstheme="majorHAnsi"/>
-                <w:b/>
-                <w:bCs/>
-                <w:sz w:val="18"/>
-                <w:szCs w:val="14"/>
-              </w:rPr>
-              <w:t xml:space="preserve">STK </w:t>
-            </w:r>
-            <w:r>
-              <w:rPr>
-                <w:rFonts w:asciiTheme="majorHAnsi" w:hAnsiTheme="majorHAnsi" w:cstheme="majorHAnsi"/>
-                <w:sz w:val="18"/>
-                <w:szCs w:val="20"/>
-              </w:rPr>
-              <w:t>16</w:t>
-            </w:r>
-          </w:p>
-        </w:tc>
-        <w:tc>
-          <w:tcPr>
-            <w:tcW w:w="1139" w:type="dxa"/>
-            <w:gridSpan w:val="3"/>
-            <w:tcBorders>
-              <w:top w:val="single" w:sz="4" w:space="0" w:color="auto"/>
-              <w:left w:val="nil"/>
-              <w:bottom w:val="single" w:sz="4" w:space="0" w:color="auto"/>
-              <w:right w:val="nil"/>
-            </w:tcBorders>
-            <w:hideMark/>
-          </w:tcPr>
-          <w:p>
-            <w:pPr>
-              <w:pStyle w:val="TableContents"/>
-              <w:spacing w:line="256" w:lineRule="auto"/>
-              <w:rPr>
-                <w:rFonts w:asciiTheme="majorHAnsi" w:hAnsiTheme="majorHAnsi" w:cstheme="majorHAnsi"/>
-                <w:b/>
-                <w:bCs/>
-                <w:sz w:val="18"/>
-                <w:szCs w:val="14"/>
-              </w:rPr>
-            </w:pPr>
-            <w:r>
-              <w:rPr>
-                <w:rFonts w:asciiTheme="majorHAnsi" w:hAnsiTheme="majorHAnsi" w:cstheme="majorHAnsi"/>
-                <w:b/>
-                <w:bCs/>
-                <w:sz w:val="18"/>
-                <w:szCs w:val="14"/>
-              </w:rPr>
-              <w:t xml:space="preserve">BLK </w:t>
-            </w:r>
-            <w:r>
-              <w:rPr>
-                <w:rFonts w:asciiTheme="majorHAnsi" w:hAnsiTheme="majorHAnsi" w:cstheme="majorHAnsi"/>
-                <w:sz w:val="18"/>
-                <w:szCs w:val="20"/>
-              </w:rPr>
-              <w:t>16</w:t>
-            </w:r>
-          </w:p>
-        </w:tc>
-        <w:tc>
-          <w:tcPr>
-            <w:tcW w:w="1141" w:type="dxa"/>
-            <w:gridSpan w:val="4"/>
-            <w:tcBorders>
-              <w:top w:val="single" w:sz="4" w:space="0" w:color="auto"/>
-              <w:left w:val="nil"/>
-              <w:bottom w:val="single" w:sz="4" w:space="0" w:color="auto"/>
-              <w:right w:val="nil"/>
-            </w:tcBorders>
-            <w:hideMark/>
-          </w:tcPr>
-          <w:p>
-            <w:pPr>
-              <w:pStyle w:val="TableContents"/>
-              <w:spacing w:line="256" w:lineRule="auto"/>
-              <w:rPr>
-                <w:rFonts w:asciiTheme="majorHAnsi" w:hAnsiTheme="majorHAnsi" w:cstheme="majorHAnsi"/>
-                <w:b/>
-                <w:bCs/>
-                <w:sz w:val="18"/>
-                <w:szCs w:val="14"/>
-              </w:rPr>
-            </w:pPr>
-            <w:r>
-              <w:rPr>
-                <w:rFonts w:asciiTheme="majorHAnsi" w:hAnsiTheme="majorHAnsi" w:cstheme="majorHAnsi"/>
-                <w:b/>
-                <w:bCs/>
-                <w:sz w:val="18"/>
-                <w:szCs w:val="14"/>
-              </w:rPr>
-              <w:t xml:space="preserve">SHT </w:t>
-            </w:r>
-            <w:r>
-              <w:rPr>
-                <w:rFonts w:asciiTheme="majorHAnsi" w:hAnsiTheme="majorHAnsi" w:cstheme="majorHAnsi"/>
-                <w:sz w:val="18"/>
-                <w:szCs w:val="20"/>
-              </w:rPr>
-              <w:t>12</w:t>
-            </w:r>
-          </w:p>
-        </w:tc>
-        <w:tc>
-          <w:tcPr>
-            <w:tcW w:w="1139" w:type="dxa"/>
-            <w:gridSpan w:val="3"/>
-            <w:tcBorders>
-              <w:top w:val="single" w:sz="4" w:space="0" w:color="auto"/>
-              <w:left w:val="nil"/>
-              <w:bottom w:val="single" w:sz="4" w:space="0" w:color="auto"/>
-              <w:right w:val="nil"/>
-            </w:tcBorders>
-            <w:hideMark/>
-          </w:tcPr>
-          <w:p>
-            <w:pPr>
-              <w:pStyle w:val="TableContents"/>
-              <w:spacing w:line="256" w:lineRule="auto"/>
-              <w:rPr>
-                <w:rFonts w:asciiTheme="majorHAnsi" w:hAnsiTheme="majorHAnsi" w:cstheme="majorHAnsi"/>
-                <w:b/>
-                <w:bCs/>
-                <w:sz w:val="18"/>
-                <w:szCs w:val="14"/>
-              </w:rPr>
-            </w:pPr>
-            <w:r>
-              <w:rPr>
-                <w:rFonts w:asciiTheme="majorHAnsi" w:hAnsiTheme="majorHAnsi" w:cstheme="majorHAnsi"/>
-                <w:b/>
-                <w:bCs/>
-                <w:sz w:val="18"/>
-                <w:szCs w:val="14"/>
-              </w:rPr>
-              <w:t xml:space="preserve">DOD </w:t>
-            </w:r>
-            <w:r>
-              <w:rPr>
-                <w:rFonts w:asciiTheme="majorHAnsi" w:hAnsiTheme="majorHAnsi" w:cstheme="majorHAnsi"/>
-                <w:sz w:val="18"/>
-                <w:szCs w:val="20"/>
-              </w:rPr>
-              <w:t>14</w:t>
-            </w:r>
-          </w:p>
-        </w:tc>
-        <w:tc>
-          <w:tcPr>
-            <w:tcW w:w="1143" w:type="dxa"/>
-            <w:gridSpan w:val="3"/>
-            <w:tcBorders>
-              <w:top w:val="single" w:sz="4" w:space="0" w:color="auto"/>
-              <w:left w:val="nil"/>
-              <w:bottom w:val="single" w:sz="4" w:space="0" w:color="auto"/>
-              <w:right w:val="single" w:sz="4" w:space="0" w:color="auto"/>
-            </w:tcBorders>
-            <w:hideMark/>
-          </w:tcPr>
-          <w:p>
-            <w:pPr>
-              <w:pStyle w:val="TableContents"/>
-              <w:spacing w:line="256" w:lineRule="auto"/>
-              <w:rPr>
-                <w:rFonts w:asciiTheme="majorHAnsi" w:hAnsiTheme="majorHAnsi" w:cstheme="majorHAnsi"/>
-                <w:b/>
-                <w:bCs/>
-                <w:sz w:val="18"/>
-                <w:szCs w:val="14"/>
-              </w:rPr>
-            </w:pPr>
-            <w:r>
-              <w:rPr>
-                <w:rFonts w:asciiTheme="majorHAnsi" w:hAnsiTheme="majorHAnsi" w:cstheme="majorHAnsi"/>
-                <w:b/>
-                <w:bCs/>
-                <w:sz w:val="18"/>
-                <w:szCs w:val="14"/>
-              </w:rPr>
-              <w:t xml:space="preserve">ZAP </w:t>
-            </w:r>
-            <w:r>
-              <w:rPr>
-                <w:rFonts w:asciiTheme="majorHAnsi" w:hAnsiTheme="majorHAnsi" w:cstheme="majorHAnsi"/>
-                <w:sz w:val="18"/>
-                <w:szCs w:val="20"/>
-              </w:rPr>
-              <w:t>10</w:t>
-            </w:r>
-          </w:p>
-        </w:tc>
-      </w:tr>
-      <w:tr>
-        <w:trPr>
-          <w:trHeight w:val="1695"/>
-        </w:trPr>
-        <w:tc>
-          <w:tcPr>
-            <w:tcW w:w="1255" w:type="dxa"/>
-            <w:vMerge/>
-            <w:tcBorders>
-              <w:top w:val="single" w:sz="4" w:space="0" w:color="auto"/>
-              <w:left w:val="single" w:sz="4" w:space="0" w:color="auto"/>
-              <w:bottom w:val="single" w:sz="4" w:space="0" w:color="auto"/>
-              <w:right w:val="single" w:sz="4" w:space="0" w:color="auto"/>
-            </w:tcBorders>
-            <w:vAlign w:val="center"/>
-            <w:hideMark/>
-          </w:tcPr>
-          <w:p>
-            <w:pPr>
-              <w:spacing w:after="0"/>
-              <w:rPr>
-                <w:rFonts w:asciiTheme="majorHAnsi" w:eastAsia="Andale Sans UI" w:hAnsiTheme="majorHAnsi" w:cstheme="majorHAnsi"/>
-                <w:b/>
-                <w:bCs/>
-                <w:i/>
-                <w:iCs/>
-                <w:kern w:val="3"/>
-                <w:sz w:val="18"/>
-                <w:szCs w:val="16"/>
-                <w:lang w:val="de-DE" w:eastAsia="ja-JP" w:bidi="fa-IR"/>
-              </w:rPr>
-            </w:pPr>
-          </w:p>
-        </w:tc>
-        <w:tc>
-          <w:tcPr>
-            <w:tcW w:w="5850" w:type="dxa"/>
-            <w:gridSpan w:val="14"/>
-            <w:tcBorders>
-              <w:top w:val="single" w:sz="4" w:space="0" w:color="auto"/>
-              <w:left w:val="single" w:sz="4" w:space="0" w:color="auto"/>
-              <w:bottom w:val="single" w:sz="4" w:space="0" w:color="auto"/>
-              <w:right w:val="single" w:sz="4" w:space="0" w:color="auto"/>
-            </w:tcBorders>
-            <w:tcMar>
-              <w:top w:w="55" w:type="dxa"/>
-              <w:left w:w="55" w:type="dxa"/>
-              <w:bottom w:w="55" w:type="dxa"/>
-              <w:right w:w="55" w:type="dxa"/>
-            </w:tcMar>
-          </w:tcPr>
-          <w:p>
-            <w:pPr>
-              <w:pStyle w:val="TableContents"/>
-              <w:spacing w:line="256" w:lineRule="auto"/>
-              <w:rPr>
-                <w:rFonts w:asciiTheme="majorHAnsi" w:hAnsiTheme="majorHAnsi" w:cstheme="majorHAnsi"/>
-                <w:sz w:val="18"/>
-                <w:szCs w:val="16"/>
-              </w:rPr>
-            </w:pPr>
-            <w:r>
-              <w:rPr>
-                <w:rFonts w:asciiTheme="majorHAnsi" w:hAnsiTheme="majorHAnsi" w:cstheme="majorHAnsi"/>
-                <w:sz w:val="18"/>
-                <w:szCs w:val="16"/>
-                <w:u w:val="single"/>
-              </w:rPr>
-              <w:t>Cling</w:t>
-            </w:r>
-            <w:r>
-              <w:rPr>
-                <w:rFonts w:asciiTheme="majorHAnsi" w:hAnsiTheme="majorHAnsi" w:cstheme="majorHAnsi"/>
-                <w:sz w:val="18"/>
-                <w:szCs w:val="16"/>
-              </w:rPr>
-              <w:t xml:space="preserve"> – Can cling to any surface</w:t>
-            </w:r>
-          </w:p>
-          <w:p>
-            <w:pPr>
-              <w:pStyle w:val="TableContents"/>
-              <w:spacing w:line="256" w:lineRule="auto"/>
-              <w:rPr>
-                <w:rFonts w:asciiTheme="majorHAnsi" w:hAnsiTheme="majorHAnsi" w:cstheme="majorHAnsi"/>
-                <w:sz w:val="18"/>
-                <w:szCs w:val="16"/>
-              </w:rPr>
-            </w:pPr>
-            <w:r>
-              <w:rPr>
-                <w:rFonts w:asciiTheme="majorHAnsi" w:hAnsiTheme="majorHAnsi" w:cstheme="majorHAnsi"/>
-                <w:sz w:val="18"/>
-                <w:szCs w:val="16"/>
-                <w:u w:val="single"/>
-              </w:rPr>
-              <w:t>Envelop</w:t>
-            </w:r>
-            <w:r>
-              <w:rPr>
-                <w:rFonts w:asciiTheme="majorHAnsi" w:hAnsiTheme="majorHAnsi" w:cstheme="majorHAnsi"/>
-                <w:sz w:val="18"/>
-                <w:szCs w:val="16"/>
-              </w:rPr>
-              <w:t xml:space="preserve"> – This is a touch Entangle 3/3/- &amp; 4d6; Can be Mimicked once escaped</w:t>
-            </w:r>
-          </w:p>
-          <w:p>
-            <w:pPr>
-              <w:pStyle w:val="TableContents"/>
-              <w:spacing w:line="256" w:lineRule="auto"/>
-              <w:rPr>
-                <w:rFonts w:asciiTheme="majorHAnsi" w:hAnsiTheme="majorHAnsi" w:cstheme="majorHAnsi"/>
-                <w:sz w:val="18"/>
-                <w:szCs w:val="16"/>
-              </w:rPr>
-            </w:pPr>
-            <w:r>
-              <w:rPr>
-                <w:rFonts w:asciiTheme="majorHAnsi" w:hAnsiTheme="majorHAnsi" w:cstheme="majorHAnsi"/>
-                <w:sz w:val="18"/>
-                <w:szCs w:val="16"/>
-                <w:u w:val="single"/>
-              </w:rPr>
-              <w:t>Flow</w:t>
-            </w:r>
-            <w:r>
-              <w:rPr>
-                <w:rFonts w:asciiTheme="majorHAnsi" w:hAnsiTheme="majorHAnsi" w:cstheme="majorHAnsi"/>
-                <w:sz w:val="18"/>
-                <w:szCs w:val="16"/>
-              </w:rPr>
-              <w:t xml:space="preserve"> – Run 9, Stretch 9; Can flow up any surface; Can flow through cracks</w:t>
-            </w:r>
-          </w:p>
-          <w:p>
-            <w:pPr>
-              <w:pStyle w:val="TableContents"/>
-              <w:spacing w:line="256" w:lineRule="auto"/>
-              <w:rPr>
-                <w:rFonts w:asciiTheme="majorHAnsi" w:hAnsiTheme="majorHAnsi" w:cstheme="majorHAnsi"/>
-                <w:sz w:val="18"/>
-                <w:szCs w:val="16"/>
-              </w:rPr>
-            </w:pPr>
-            <w:r>
-              <w:rPr>
-                <w:rFonts w:asciiTheme="majorHAnsi" w:hAnsiTheme="majorHAnsi" w:cstheme="majorHAnsi"/>
-                <w:sz w:val="18"/>
-                <w:szCs w:val="16"/>
-                <w:u w:val="single"/>
-              </w:rPr>
-              <w:t>Mimic</w:t>
-            </w:r>
-            <w:r>
-              <w:rPr>
-                <w:rFonts w:asciiTheme="majorHAnsi" w:hAnsiTheme="majorHAnsi" w:cstheme="majorHAnsi"/>
-                <w:sz w:val="18"/>
-                <w:szCs w:val="16"/>
-              </w:rPr>
-              <w:t xml:space="preserve"> – Can mimic the appearance AND POWERS of any Enveloped character</w:t>
-            </w:r>
-          </w:p>
-          <w:p>
-            <w:pPr>
-              <w:pStyle w:val="TableContents"/>
-              <w:spacing w:line="256" w:lineRule="auto"/>
-              <w:rPr>
-                <w:rFonts w:asciiTheme="majorHAnsi" w:hAnsiTheme="majorHAnsi" w:cstheme="majorHAnsi"/>
-                <w:sz w:val="18"/>
-                <w:szCs w:val="16"/>
-              </w:rPr>
-            </w:pPr>
-            <w:r>
-              <w:rPr>
-                <w:rFonts w:asciiTheme="majorHAnsi" w:hAnsiTheme="majorHAnsi" w:cstheme="majorHAnsi"/>
-                <w:sz w:val="18"/>
-                <w:szCs w:val="16"/>
-                <w:u w:val="single"/>
-              </w:rPr>
-              <w:t>Morphic Weapon</w:t>
-            </w:r>
-            <w:r>
-              <w:rPr>
-                <w:rFonts w:asciiTheme="majorHAnsi" w:hAnsiTheme="majorHAnsi" w:cstheme="majorHAnsi"/>
-                <w:sz w:val="18"/>
-                <w:szCs w:val="16"/>
-              </w:rPr>
-              <w:t xml:space="preserve"> – 2d6+1d8 Physical Stab/Slash/Crush</w:t>
-            </w:r>
-          </w:p>
-          <w:p>
-            <w:pPr>
-              <w:pStyle w:val="TableContents"/>
-              <w:spacing w:line="256" w:lineRule="auto"/>
-              <w:rPr>
-                <w:rFonts w:asciiTheme="majorHAnsi" w:hAnsiTheme="majorHAnsi" w:cstheme="majorHAnsi"/>
-                <w:sz w:val="18"/>
-                <w:szCs w:val="16"/>
-              </w:rPr>
-            </w:pPr>
-            <w:r>
-              <w:rPr>
-                <w:rFonts w:asciiTheme="majorHAnsi" w:hAnsiTheme="majorHAnsi" w:cstheme="majorHAnsi"/>
-                <w:sz w:val="18"/>
-                <w:szCs w:val="16"/>
-                <w:u w:val="single"/>
-              </w:rPr>
-              <w:t>Tough</w:t>
-            </w:r>
-            <w:r>
-              <w:rPr>
-                <w:rFonts w:asciiTheme="majorHAnsi" w:hAnsiTheme="majorHAnsi" w:cstheme="majorHAnsi"/>
-                <w:sz w:val="18"/>
-                <w:szCs w:val="16"/>
-              </w:rPr>
-              <w:t xml:space="preserve"> – Hits +8</w:t>
-            </w:r>
-          </w:p>
-          <w:p>
-            <w:pPr>
-              <w:pStyle w:val="TableContents"/>
-              <w:spacing w:line="256" w:lineRule="auto"/>
-              <w:rPr>
-                <w:rFonts w:asciiTheme="majorHAnsi" w:hAnsiTheme="majorHAnsi" w:cstheme="majorHAnsi"/>
-                <w:sz w:val="18"/>
-                <w:szCs w:val="16"/>
-              </w:rPr>
-            </w:pPr>
-          </w:p>
-        </w:tc>
-        <w:tc>
-          <w:tcPr>
-            <w:tcW w:w="314" w:type="dxa"/>
-            <w:tcBorders>
-              <w:top w:val="single" w:sz="4" w:space="0" w:color="auto"/>
-              <w:left w:val="single" w:sz="4" w:space="0" w:color="auto"/>
-              <w:bottom w:val="single" w:sz="4" w:space="0" w:color="auto"/>
-              <w:right w:val="single" w:sz="4" w:space="0" w:color="auto"/>
-            </w:tcBorders>
-          </w:tcPr>
-          <w:p>
-            <w:pPr>
-              <w:pStyle w:val="TableContents"/>
-              <w:spacing w:line="256" w:lineRule="auto"/>
-              <w:rPr>
-                <w:rFonts w:asciiTheme="majorHAnsi" w:hAnsiTheme="majorHAnsi" w:cstheme="majorHAnsi"/>
-                <w:sz w:val="18"/>
-              </w:rPr>
-            </w:pPr>
-          </w:p>
-        </w:tc>
-      </w:tr>
-    </w:tbl>
-    <w:p/>
-    <w:tbl>
-      <w:tblPr>
-        <w:tblW w:w="7425" w:type="dxa"/>
-        <w:tblBorders>
-          <w:top w:val="single" w:sz="4" w:space="0" w:color="auto"/>
-          <w:left w:val="single" w:sz="4" w:space="0" w:color="auto"/>
-          <w:bottom w:val="single" w:sz="4" w:space="0" w:color="auto"/>
-          <w:right w:val="single" w:sz="4" w:space="0" w:color="auto"/>
-          <w:insideH w:val="single" w:sz="4" w:space="0" w:color="auto"/>
-          <w:insideV w:val="single" w:sz="4" w:space="0" w:color="auto"/>
-        </w:tblBorders>
-        <w:tblLayout w:type="fixed"/>
-        <w:tblCellMar>
-          <w:left w:w="10" w:type="dxa"/>
-          <w:right w:w="10" w:type="dxa"/>
-        </w:tblCellMar>
-        <w:tblLook w:val="04A0" w:firstRow="1" w:lastRow="0" w:firstColumn="1" w:lastColumn="0" w:noHBand="0" w:noVBand="1"/>
-      </w:tblPr>
-      <w:tblGrid>
-        <w:gridCol w:w="1257"/>
-        <w:gridCol w:w="1082"/>
-        <w:gridCol w:w="522"/>
-        <w:gridCol w:w="286"/>
-        <w:gridCol w:w="202"/>
-        <w:gridCol w:w="652"/>
-        <w:gridCol w:w="163"/>
-        <w:gridCol w:w="409"/>
-        <w:gridCol w:w="405"/>
-        <w:gridCol w:w="164"/>
-        <w:gridCol w:w="651"/>
-        <w:gridCol w:w="206"/>
-        <w:gridCol w:w="283"/>
-        <w:gridCol w:w="325"/>
-        <w:gridCol w:w="504"/>
-        <w:gridCol w:w="314"/>
-      </w:tblGrid>
-      <w:tr>
-        <w:trPr>
-          <w:trHeight w:val="278"/>
-        </w:trPr>
-        <w:tc>
-          <w:tcPr>
-            <w:tcW w:w="1255" w:type="dxa"/>
-            <w:vMerge w:val="restart"/>
-            <w:tcBorders>
-              <w:top w:val="single" w:sz="4" w:space="0" w:color="auto"/>
-              <w:left w:val="single" w:sz="4" w:space="0" w:color="auto"/>
-              <w:bottom w:val="single" w:sz="4" w:space="0" w:color="auto"/>
-              <w:right w:val="single" w:sz="4" w:space="0" w:color="auto"/>
-            </w:tcBorders>
-            <w:tcMar>
-              <w:top w:w="55" w:type="dxa"/>
-              <w:left w:w="55" w:type="dxa"/>
-              <w:bottom w:w="55" w:type="dxa"/>
-              <w:right w:w="55" w:type="dxa"/>
-            </w:tcMar>
-            <w:hideMark/>
-          </w:tcPr>
-          <w:p>
-            <w:pPr>
-              <w:pStyle w:val="Standard"/>
-              <w:spacing w:line="256" w:lineRule="auto"/>
-              <w:rPr>
-                <w:rFonts w:asciiTheme="majorHAnsi" w:hAnsiTheme="majorHAnsi" w:cstheme="majorHAnsi"/>
-                <w:b/>
-                <w:bCs/>
-                <w:i/>
-                <w:iCs/>
-                <w:sz w:val="18"/>
-                <w:szCs w:val="16"/>
-              </w:rPr>
-            </w:pPr>
-            <w:r>
-              <w:rPr>
-                <w:rFonts w:asciiTheme="majorHAnsi" w:hAnsiTheme="majorHAnsi" w:cstheme="majorHAnsi"/>
-                <w:b/>
-                <w:bCs/>
-                <w:i/>
-                <w:iCs/>
-                <w:sz w:val="18"/>
-                <w:szCs w:val="16"/>
-              </w:rPr>
-              <w:t>Factory Goons</w:t>
-            </w:r>
-          </w:p>
-        </w:tc>
-        <w:tc>
-          <w:tcPr>
-            <w:tcW w:w="1080" w:type="dxa"/>
-            <w:tcBorders>
-              <w:top w:val="single" w:sz="4" w:space="0" w:color="auto"/>
-              <w:left w:val="single" w:sz="4" w:space="0" w:color="auto"/>
-              <w:bottom w:val="single" w:sz="4" w:space="0" w:color="auto"/>
-              <w:right w:val="nil"/>
-            </w:tcBorders>
-            <w:tcMar>
-              <w:top w:w="55" w:type="dxa"/>
-              <w:left w:w="55" w:type="dxa"/>
-              <w:bottom w:w="55" w:type="dxa"/>
-              <w:right w:w="55" w:type="dxa"/>
-            </w:tcMar>
-            <w:hideMark/>
-          </w:tcPr>
-          <w:p>
-            <w:pPr>
-              <w:pStyle w:val="Standard"/>
-              <w:spacing w:line="256" w:lineRule="auto"/>
-              <w:rPr>
-                <w:rFonts w:asciiTheme="majorHAnsi" w:hAnsiTheme="majorHAnsi" w:cstheme="majorHAnsi"/>
-                <w:sz w:val="18"/>
-              </w:rPr>
-            </w:pPr>
-            <w:r>
-              <w:rPr>
-                <w:rFonts w:asciiTheme="majorHAnsi" w:hAnsiTheme="majorHAnsi" w:cstheme="majorHAnsi"/>
-                <w:b/>
-                <w:bCs/>
-                <w:sz w:val="18"/>
-                <w:szCs w:val="14"/>
-              </w:rPr>
-              <w:t>M</w:t>
-            </w:r>
-            <w:r>
-              <w:rPr>
-                <w:rFonts w:asciiTheme="majorHAnsi" w:hAnsiTheme="majorHAnsi" w:cstheme="majorHAnsi"/>
-                <w:sz w:val="18"/>
-                <w:szCs w:val="14"/>
-              </w:rPr>
-              <w:t xml:space="preserve"> </w:t>
-            </w:r>
-            <w:r>
-              <w:rPr>
-                <w:rFonts w:asciiTheme="majorHAnsi" w:hAnsiTheme="majorHAnsi" w:cstheme="majorHAnsi"/>
-                <w:sz w:val="18"/>
-                <w:szCs w:val="20"/>
-              </w:rPr>
-              <w:t>12</w:t>
-            </w:r>
-          </w:p>
-        </w:tc>
-        <w:tc>
-          <w:tcPr>
-            <w:tcW w:w="1010" w:type="dxa"/>
-            <w:gridSpan w:val="3"/>
-            <w:tcBorders>
-              <w:top w:val="single" w:sz="4" w:space="0" w:color="auto"/>
-              <w:left w:val="nil"/>
-              <w:bottom w:val="single" w:sz="4" w:space="0" w:color="auto"/>
-              <w:right w:val="nil"/>
-            </w:tcBorders>
-            <w:hideMark/>
-          </w:tcPr>
-          <w:p>
-            <w:pPr>
-              <w:pStyle w:val="Standard"/>
-              <w:spacing w:line="256" w:lineRule="auto"/>
-              <w:rPr>
-                <w:rFonts w:asciiTheme="majorHAnsi" w:hAnsiTheme="majorHAnsi" w:cstheme="majorHAnsi"/>
-                <w:sz w:val="18"/>
-              </w:rPr>
-            </w:pPr>
-            <w:r>
-              <w:rPr>
-                <w:rFonts w:asciiTheme="majorHAnsi" w:hAnsiTheme="majorHAnsi" w:cstheme="majorHAnsi"/>
-                <w:b/>
-                <w:bCs/>
-                <w:sz w:val="18"/>
-                <w:szCs w:val="14"/>
-              </w:rPr>
-              <w:t>S</w:t>
-            </w:r>
-            <w:r>
-              <w:rPr>
-                <w:rFonts w:asciiTheme="majorHAnsi" w:hAnsiTheme="majorHAnsi" w:cstheme="majorHAnsi"/>
-                <w:sz w:val="18"/>
-                <w:szCs w:val="20"/>
-              </w:rPr>
-              <w:t xml:space="preserve"> </w:t>
-            </w:r>
-            <w:r>
-              <w:rPr>
-                <w:rFonts w:asciiTheme="majorHAnsi" w:hAnsiTheme="majorHAnsi" w:cstheme="majorHAnsi"/>
-                <w:sz w:val="18"/>
-                <w:szCs w:val="20"/>
-              </w:rPr>
-              <w:t>12</w:t>
-            </w:r>
-          </w:p>
-        </w:tc>
-        <w:tc>
-          <w:tcPr>
-            <w:tcW w:w="814" w:type="dxa"/>
-            <w:gridSpan w:val="2"/>
-            <w:tcBorders>
-              <w:top w:val="single" w:sz="4" w:space="0" w:color="auto"/>
-              <w:left w:val="nil"/>
-              <w:bottom w:val="single" w:sz="4" w:space="0" w:color="auto"/>
-              <w:right w:val="nil"/>
-            </w:tcBorders>
-            <w:hideMark/>
-          </w:tcPr>
-          <w:p>
-            <w:pPr>
-              <w:pStyle w:val="Standard"/>
-              <w:spacing w:line="256" w:lineRule="auto"/>
-              <w:rPr>
-                <w:rFonts w:asciiTheme="majorHAnsi" w:hAnsiTheme="majorHAnsi" w:cstheme="majorHAnsi"/>
-                <w:sz w:val="18"/>
-              </w:rPr>
-            </w:pPr>
-            <w:r>
-              <w:rPr>
-                <w:rFonts w:asciiTheme="majorHAnsi" w:hAnsiTheme="majorHAnsi" w:cstheme="majorHAnsi"/>
-                <w:b/>
-                <w:bCs/>
-                <w:sz w:val="18"/>
-                <w:szCs w:val="14"/>
-              </w:rPr>
-              <w:t>R</w:t>
-            </w:r>
-            <w:r>
-              <w:rPr>
-                <w:rFonts w:asciiTheme="majorHAnsi" w:hAnsiTheme="majorHAnsi" w:cstheme="majorHAnsi"/>
-                <w:sz w:val="18"/>
-                <w:szCs w:val="20"/>
-              </w:rPr>
-              <w:t xml:space="preserve"> </w:t>
-            </w:r>
-            <w:r>
-              <w:rPr>
-                <w:rFonts w:asciiTheme="majorHAnsi" w:hAnsiTheme="majorHAnsi" w:cstheme="majorHAnsi"/>
-                <w:sz w:val="18"/>
-                <w:szCs w:val="20"/>
-              </w:rPr>
-              <w:t>10</w:t>
-            </w:r>
-          </w:p>
-        </w:tc>
-        <w:tc>
-          <w:tcPr>
-            <w:tcW w:w="814" w:type="dxa"/>
-            <w:gridSpan w:val="2"/>
-            <w:tcBorders>
-              <w:top w:val="single" w:sz="4" w:space="0" w:color="auto"/>
-              <w:left w:val="nil"/>
-              <w:bottom w:val="single" w:sz="4" w:space="0" w:color="auto"/>
-              <w:right w:val="nil"/>
-            </w:tcBorders>
-            <w:hideMark/>
-          </w:tcPr>
-          <w:p>
-            <w:pPr>
-              <w:pStyle w:val="Standard"/>
-              <w:spacing w:line="256" w:lineRule="auto"/>
-              <w:rPr>
-                <w:rFonts w:asciiTheme="majorHAnsi" w:hAnsiTheme="majorHAnsi" w:cstheme="majorHAnsi"/>
-                <w:sz w:val="18"/>
-              </w:rPr>
-            </w:pPr>
-            <w:r>
-              <w:rPr>
-                <w:rFonts w:asciiTheme="majorHAnsi" w:hAnsiTheme="majorHAnsi" w:cstheme="majorHAnsi"/>
-                <w:b/>
-                <w:bCs/>
-                <w:sz w:val="18"/>
-                <w:szCs w:val="14"/>
-              </w:rPr>
-              <w:t>T</w:t>
-            </w:r>
-            <w:r>
-              <w:rPr>
-                <w:rFonts w:asciiTheme="majorHAnsi" w:hAnsiTheme="majorHAnsi" w:cstheme="majorHAnsi"/>
-                <w:sz w:val="18"/>
-                <w:szCs w:val="20"/>
-              </w:rPr>
-              <w:t xml:space="preserve"> </w:t>
-            </w:r>
-            <w:r>
-              <w:rPr>
-                <w:rFonts w:asciiTheme="majorHAnsi" w:hAnsiTheme="majorHAnsi" w:cstheme="majorHAnsi"/>
-                <w:sz w:val="18"/>
-                <w:szCs w:val="20"/>
-              </w:rPr>
-              <w:t>12</w:t>
-            </w:r>
-          </w:p>
-        </w:tc>
-        <w:tc>
-          <w:tcPr>
-            <w:tcW w:w="814" w:type="dxa"/>
-            <w:gridSpan w:val="2"/>
-            <w:tcBorders>
-              <w:top w:val="single" w:sz="4" w:space="0" w:color="auto"/>
-              <w:left w:val="nil"/>
-              <w:bottom w:val="single" w:sz="4" w:space="0" w:color="auto"/>
-              <w:right w:val="nil"/>
-            </w:tcBorders>
-            <w:hideMark/>
-          </w:tcPr>
-          <w:p>
-            <w:pPr>
-              <w:pStyle w:val="Standard"/>
-              <w:spacing w:line="256" w:lineRule="auto"/>
-              <w:rPr>
-                <w:rFonts w:asciiTheme="majorHAnsi" w:hAnsiTheme="majorHAnsi" w:cstheme="majorHAnsi"/>
-                <w:sz w:val="18"/>
-              </w:rPr>
-            </w:pPr>
-            <w:r>
-              <w:rPr>
-                <w:rFonts w:asciiTheme="majorHAnsi" w:hAnsiTheme="majorHAnsi" w:cstheme="majorHAnsi"/>
-                <w:b/>
-                <w:bCs/>
-                <w:sz w:val="18"/>
-                <w:szCs w:val="14"/>
-              </w:rPr>
-              <w:t>W</w:t>
-            </w:r>
-            <w:r>
-              <w:rPr>
-                <w:rFonts w:asciiTheme="majorHAnsi" w:hAnsiTheme="majorHAnsi" w:cstheme="majorHAnsi"/>
-                <w:sz w:val="18"/>
-                <w:szCs w:val="20"/>
-              </w:rPr>
-              <w:t xml:space="preserve"> 10</w:t>
-            </w:r>
-          </w:p>
-        </w:tc>
-        <w:tc>
-          <w:tcPr>
-            <w:tcW w:w="814" w:type="dxa"/>
-            <w:gridSpan w:val="3"/>
-            <w:tcBorders>
-              <w:top w:val="single" w:sz="4" w:space="0" w:color="auto"/>
-              <w:left w:val="nil"/>
-              <w:bottom w:val="single" w:sz="4" w:space="0" w:color="auto"/>
-              <w:right w:val="nil"/>
-            </w:tcBorders>
-            <w:hideMark/>
-          </w:tcPr>
-          <w:p>
-            <w:pPr>
-              <w:pStyle w:val="Standard"/>
-              <w:spacing w:line="256" w:lineRule="auto"/>
-              <w:rPr>
-                <w:rFonts w:asciiTheme="majorHAnsi" w:hAnsiTheme="majorHAnsi" w:cstheme="majorHAnsi"/>
-                <w:sz w:val="18"/>
-              </w:rPr>
-            </w:pPr>
-            <w:r>
-              <w:rPr>
-                <w:rFonts w:asciiTheme="majorHAnsi" w:hAnsiTheme="majorHAnsi" w:cstheme="majorHAnsi"/>
-                <w:b/>
-                <w:bCs/>
-                <w:sz w:val="18"/>
-                <w:szCs w:val="14"/>
-              </w:rPr>
-              <w:t>P</w:t>
-            </w:r>
-            <w:r>
-              <w:rPr>
-                <w:rFonts w:asciiTheme="majorHAnsi" w:hAnsiTheme="majorHAnsi" w:cstheme="majorHAnsi"/>
-                <w:sz w:val="18"/>
-                <w:szCs w:val="20"/>
-              </w:rPr>
-              <w:t xml:space="preserve"> 10</w:t>
-            </w:r>
-          </w:p>
-        </w:tc>
-        <w:tc>
-          <w:tcPr>
-            <w:tcW w:w="818" w:type="dxa"/>
-            <w:gridSpan w:val="2"/>
-            <w:tcBorders>
-              <w:top w:val="single" w:sz="4" w:space="0" w:color="auto"/>
-              <w:left w:val="nil"/>
-              <w:bottom w:val="single" w:sz="4" w:space="0" w:color="auto"/>
-              <w:right w:val="single" w:sz="4" w:space="0" w:color="auto"/>
-            </w:tcBorders>
-            <w:hideMark/>
-          </w:tcPr>
-          <w:p>
-            <w:pPr>
-              <w:pStyle w:val="Standard"/>
-              <w:spacing w:line="256" w:lineRule="auto"/>
-              <w:rPr>
-                <w:rFonts w:asciiTheme="majorHAnsi" w:hAnsiTheme="majorHAnsi" w:cstheme="majorHAnsi"/>
-                <w:sz w:val="18"/>
-              </w:rPr>
-            </w:pPr>
-            <w:r>
-              <w:rPr>
-                <w:rFonts w:asciiTheme="majorHAnsi" w:hAnsiTheme="majorHAnsi" w:cstheme="majorHAnsi"/>
-                <w:b/>
-                <w:bCs/>
-                <w:sz w:val="18"/>
-                <w:szCs w:val="14"/>
-              </w:rPr>
-              <w:t>C</w:t>
-            </w:r>
-            <w:r>
-              <w:rPr>
-                <w:rFonts w:asciiTheme="majorHAnsi" w:hAnsiTheme="majorHAnsi" w:cstheme="majorHAnsi"/>
-                <w:sz w:val="18"/>
-                <w:szCs w:val="20"/>
-              </w:rPr>
-              <w:t xml:space="preserve"> </w:t>
-            </w:r>
-            <w:r>
-              <w:rPr>
-                <w:rFonts w:asciiTheme="majorHAnsi" w:hAnsiTheme="majorHAnsi" w:cstheme="majorHAnsi"/>
-                <w:sz w:val="18"/>
-                <w:szCs w:val="20"/>
-              </w:rPr>
-              <w:t>10</w:t>
-            </w:r>
-          </w:p>
-        </w:tc>
-      </w:tr>
-      <w:tr>
-        <w:trPr>
-          <w:trHeight w:val="341"/>
-        </w:trPr>
-        <w:tc>
-          <w:tcPr>
-            <w:tcW w:w="1255" w:type="dxa"/>
-            <w:vMerge/>
-            <w:tcBorders>
-              <w:top w:val="single" w:sz="4" w:space="0" w:color="auto"/>
-              <w:left w:val="single" w:sz="4" w:space="0" w:color="auto"/>
-              <w:bottom w:val="single" w:sz="4" w:space="0" w:color="auto"/>
-              <w:right w:val="single" w:sz="4" w:space="0" w:color="auto"/>
-            </w:tcBorders>
-            <w:vAlign w:val="center"/>
-            <w:hideMark/>
-          </w:tcPr>
-          <w:p>
-            <w:pPr>
-              <w:spacing w:after="0"/>
-              <w:rPr>
-                <w:rFonts w:asciiTheme="majorHAnsi" w:eastAsia="Andale Sans UI" w:hAnsiTheme="majorHAnsi" w:cstheme="majorHAnsi"/>
-                <w:b/>
-                <w:bCs/>
-                <w:i/>
-                <w:iCs/>
-                <w:kern w:val="3"/>
-                <w:sz w:val="18"/>
-                <w:szCs w:val="16"/>
-                <w:lang w:val="de-DE" w:eastAsia="ja-JP" w:bidi="fa-IR"/>
-              </w:rPr>
-            </w:pPr>
-          </w:p>
-        </w:tc>
-        <w:tc>
-          <w:tcPr>
-            <w:tcW w:w="1888" w:type="dxa"/>
-            <w:gridSpan w:val="3"/>
-            <w:tcBorders>
-              <w:top w:val="single" w:sz="4" w:space="0" w:color="auto"/>
-              <w:left w:val="single" w:sz="4" w:space="0" w:color="auto"/>
-              <w:bottom w:val="single" w:sz="4" w:space="0" w:color="auto"/>
-              <w:right w:val="nil"/>
-            </w:tcBorders>
-            <w:tcMar>
-              <w:top w:w="55" w:type="dxa"/>
-              <w:left w:w="55" w:type="dxa"/>
-              <w:bottom w:w="55" w:type="dxa"/>
-              <w:right w:w="55" w:type="dxa"/>
-            </w:tcMar>
-            <w:hideMark/>
-          </w:tcPr>
-          <w:p>
-            <w:pPr>
-              <w:pStyle w:val="TableContents"/>
-              <w:spacing w:line="256" w:lineRule="auto"/>
-              <w:rPr>
-                <w:rFonts w:asciiTheme="majorHAnsi" w:hAnsiTheme="majorHAnsi" w:cstheme="majorHAnsi"/>
-                <w:sz w:val="18"/>
-              </w:rPr>
-            </w:pPr>
-            <w:r>
-              <w:rPr>
-                <w:rFonts w:asciiTheme="majorHAnsi" w:hAnsiTheme="majorHAnsi" w:cstheme="majorHAnsi"/>
-                <w:b/>
-                <w:bCs/>
-                <w:sz w:val="18"/>
-                <w:szCs w:val="14"/>
-              </w:rPr>
-              <w:t xml:space="preserve">INI </w:t>
-            </w:r>
-            <w:r>
-              <w:rPr>
-                <w:rFonts w:asciiTheme="majorHAnsi" w:hAnsiTheme="majorHAnsi" w:cstheme="majorHAnsi"/>
-                <w:bCs/>
-                <w:sz w:val="18"/>
-                <w:szCs w:val="14"/>
-              </w:rPr>
-              <w:t>0</w:t>
-            </w:r>
-          </w:p>
-        </w:tc>
-        <w:tc>
-          <w:tcPr>
-            <w:tcW w:w="1425" w:type="dxa"/>
-            <w:gridSpan w:val="4"/>
-            <w:tcBorders>
-              <w:top w:val="single" w:sz="4" w:space="0" w:color="auto"/>
-              <w:left w:val="nil"/>
-              <w:bottom w:val="single" w:sz="4" w:space="0" w:color="auto"/>
-              <w:right w:val="nil"/>
-            </w:tcBorders>
-            <w:hideMark/>
-          </w:tcPr>
-          <w:p>
-            <w:pPr>
-              <w:pStyle w:val="TableContents"/>
-              <w:spacing w:line="256" w:lineRule="auto"/>
-              <w:rPr>
-                <w:rFonts w:asciiTheme="majorHAnsi" w:hAnsiTheme="majorHAnsi" w:cstheme="majorHAnsi"/>
-                <w:sz w:val="18"/>
-              </w:rPr>
-            </w:pPr>
-            <w:r>
-              <w:rPr>
-                <w:rFonts w:asciiTheme="majorHAnsi" w:hAnsiTheme="majorHAnsi" w:cstheme="majorHAnsi"/>
-                <w:b/>
-                <w:bCs/>
-                <w:sz w:val="18"/>
-                <w:szCs w:val="14"/>
-              </w:rPr>
-              <w:t>HP</w:t>
-            </w:r>
-            <w:r>
-              <w:rPr>
-                <w:rFonts w:asciiTheme="majorHAnsi" w:hAnsiTheme="majorHAnsi" w:cstheme="majorHAnsi"/>
-                <w:sz w:val="18"/>
-                <w:szCs w:val="20"/>
-              </w:rPr>
-              <w:t xml:space="preserve"> </w:t>
-            </w:r>
-            <w:r>
-              <w:rPr>
-                <w:rFonts w:asciiTheme="majorHAnsi" w:hAnsiTheme="majorHAnsi" w:cstheme="majorHAnsi"/>
-                <w:sz w:val="18"/>
-                <w:szCs w:val="20"/>
-              </w:rPr>
-              <w:t>23(6)</w:t>
-            </w:r>
-          </w:p>
-        </w:tc>
-        <w:tc>
-          <w:tcPr>
-            <w:tcW w:w="1425" w:type="dxa"/>
-            <w:gridSpan w:val="4"/>
-            <w:tcBorders>
-              <w:top w:val="single" w:sz="4" w:space="0" w:color="auto"/>
-              <w:left w:val="nil"/>
-              <w:bottom w:val="single" w:sz="4" w:space="0" w:color="auto"/>
-              <w:right w:val="nil"/>
-            </w:tcBorders>
-            <w:hideMark/>
-          </w:tcPr>
-          <w:p>
-            <w:pPr>
-              <w:pStyle w:val="TableContents"/>
-              <w:spacing w:line="256" w:lineRule="auto"/>
-              <w:rPr>
-                <w:rFonts w:asciiTheme="majorHAnsi" w:hAnsiTheme="majorHAnsi" w:cstheme="majorHAnsi"/>
-                <w:sz w:val="18"/>
-              </w:rPr>
-            </w:pPr>
-            <w:r>
-              <w:rPr>
-                <w:rFonts w:asciiTheme="majorHAnsi" w:hAnsiTheme="majorHAnsi" w:cstheme="majorHAnsi"/>
-                <w:b/>
-                <w:bCs/>
-                <w:sz w:val="18"/>
-                <w:szCs w:val="14"/>
-              </w:rPr>
-              <w:t>AV</w:t>
-            </w:r>
-            <w:r>
-              <w:rPr>
-                <w:rFonts w:asciiTheme="majorHAnsi" w:hAnsiTheme="majorHAnsi" w:cstheme="majorHAnsi"/>
-                <w:sz w:val="18"/>
-                <w:szCs w:val="20"/>
-              </w:rPr>
-              <w:t xml:space="preserve"> 3/3/-</w:t>
-            </w:r>
-          </w:p>
-        </w:tc>
-        <w:tc>
-          <w:tcPr>
-            <w:tcW w:w="1426" w:type="dxa"/>
-            <w:gridSpan w:val="4"/>
-            <w:tcBorders>
-              <w:top w:val="single" w:sz="4" w:space="0" w:color="auto"/>
-              <w:left w:val="nil"/>
-              <w:bottom w:val="single" w:sz="4" w:space="0" w:color="auto"/>
-              <w:right w:val="single" w:sz="4" w:space="0" w:color="auto"/>
-            </w:tcBorders>
-            <w:hideMark/>
-          </w:tcPr>
-          <w:p>
-            <w:pPr>
-              <w:pStyle w:val="TableContents"/>
-              <w:spacing w:line="256" w:lineRule="auto"/>
-              <w:rPr>
-                <w:rFonts w:asciiTheme="majorHAnsi" w:hAnsiTheme="majorHAnsi" w:cstheme="majorHAnsi"/>
-                <w:sz w:val="18"/>
-              </w:rPr>
-            </w:pPr>
-            <w:r>
-              <w:rPr>
-                <w:rFonts w:asciiTheme="majorHAnsi" w:hAnsiTheme="majorHAnsi" w:cstheme="majorHAnsi"/>
-                <w:b/>
-                <w:bCs/>
-                <w:sz w:val="18"/>
-                <w:szCs w:val="14"/>
-              </w:rPr>
-              <w:t>MV</w:t>
-            </w:r>
-            <w:r>
-              <w:rPr>
-                <w:rFonts w:asciiTheme="majorHAnsi" w:hAnsiTheme="majorHAnsi" w:cstheme="majorHAnsi"/>
-                <w:sz w:val="18"/>
-                <w:szCs w:val="20"/>
-              </w:rPr>
-              <w:t xml:space="preserve"> </w:t>
-            </w:r>
-            <w:r>
-              <w:rPr>
-                <w:rFonts w:asciiTheme="majorHAnsi" w:hAnsiTheme="majorHAnsi" w:cstheme="majorHAnsi"/>
-                <w:sz w:val="18"/>
-                <w:szCs w:val="20"/>
-              </w:rPr>
-              <w:t>6</w:t>
+              <w:t xml:space="preserve"> 6</w:t>
             </w:r>
           </w:p>
         </w:tc>

</xml_diff>